<commit_message>
Chinh sua link trong file Chuong1.docx
</commit_message>
<xml_diff>
--- a/Chuong1/Chuong1.docx
+++ b/Chuong1/Chuong1.docx
@@ -4806,13 +4806,6 @@
           <w:szCs w:val="28"/>
         </w:rPr>
         <w:tab/>
-      </w:r>
-      <w:r>
-        <w:rPr>
-          <w:rFonts w:ascii="Times New Roman" w:hAnsi="Times New Roman"/>
-          <w:sz w:val="28"/>
-          <w:szCs w:val="28"/>
-        </w:rPr>
         <w:t xml:space="preserve">- Java: Chạy trên máy ảo JVM (Java Virtual Machine), giúp mã nguồn có thể chạy trên nhiều nền tảng khác nhau.  </w:t>
       </w:r>
     </w:p>
@@ -4841,13 +4834,6 @@
           <w:szCs w:val="28"/>
         </w:rPr>
         <w:tab/>
-      </w:r>
-      <w:r>
-        <w:rPr>
-          <w:rFonts w:ascii="Times New Roman" w:hAnsi="Times New Roman"/>
-          <w:sz w:val="28"/>
-          <w:szCs w:val="28"/>
-        </w:rPr>
         <w:t xml:space="preserve">- C++: Biên dịch trực tiếp thành mã máy, nên chương trình chạy nhanh hơn nhưng phụ thuộc vào hệ điều hành.  </w:t>
       </w:r>
     </w:p>
@@ -4899,13 +4885,6 @@
           <w:szCs w:val="28"/>
         </w:rPr>
         <w:tab/>
-      </w:r>
-      <w:r>
-        <w:rPr>
-          <w:rFonts w:ascii="Times New Roman" w:hAnsi="Times New Roman"/>
-          <w:sz w:val="28"/>
-          <w:szCs w:val="28"/>
-        </w:rPr>
         <w:t xml:space="preserve">- Java: Tự động thu gom rác (Garbage Collection), giúp quản lý bộ nhớ dễ dàng.  </w:t>
       </w:r>
     </w:p>
@@ -4934,13 +4913,6 @@
           <w:szCs w:val="28"/>
         </w:rPr>
         <w:tab/>
-      </w:r>
-      <w:r>
-        <w:rPr>
-          <w:rFonts w:ascii="Times New Roman" w:hAnsi="Times New Roman"/>
-          <w:sz w:val="28"/>
-          <w:szCs w:val="28"/>
-        </w:rPr>
         <w:t xml:space="preserve">- C++: Lập trình viên tự cấp phát và giải phóng bộ nhớ bằng </w:t>
       </w:r>
       <w:r>
@@ -5028,13 +5000,6 @@
           <w:szCs w:val="28"/>
         </w:rPr>
         <w:tab/>
-      </w:r>
-      <w:r>
-        <w:rPr>
-          <w:rFonts w:ascii="Times New Roman" w:hAnsi="Times New Roman"/>
-          <w:sz w:val="28"/>
-          <w:szCs w:val="28"/>
-        </w:rPr>
         <w:t xml:space="preserve">- Java: Hoàn toàn hướng đối tượng (mọi thứ đều là đối tượng, trừ kiểu nguyên thủy).  </w:t>
       </w:r>
     </w:p>
@@ -5063,13 +5028,6 @@
           <w:szCs w:val="28"/>
         </w:rPr>
         <w:tab/>
-      </w:r>
-      <w:r>
-        <w:rPr>
-          <w:rFonts w:ascii="Times New Roman" w:hAnsi="Times New Roman"/>
-          <w:sz w:val="28"/>
-          <w:szCs w:val="28"/>
-        </w:rPr>
         <w:t xml:space="preserve">- C++: Hỗ trợ hướng đối tượng nhưng cũng có thể lập trình theo hướng thủ tục.  </w:t>
       </w:r>
     </w:p>
@@ -5121,13 +5079,6 @@
           <w:szCs w:val="28"/>
         </w:rPr>
         <w:tab/>
-      </w:r>
-      <w:r>
-        <w:rPr>
-          <w:rFonts w:ascii="Times New Roman" w:hAnsi="Times New Roman"/>
-          <w:sz w:val="28"/>
-          <w:szCs w:val="28"/>
-        </w:rPr>
         <w:t xml:space="preserve">- Java: Không hỗ trợ đa kế thừa trực tiếp (dùng interface thay thế).  </w:t>
       </w:r>
     </w:p>
@@ -5156,13 +5107,6 @@
           <w:szCs w:val="28"/>
         </w:rPr>
         <w:tab/>
-      </w:r>
-      <w:r>
-        <w:rPr>
-          <w:rFonts w:ascii="Times New Roman" w:hAnsi="Times New Roman"/>
-          <w:sz w:val="28"/>
-          <w:szCs w:val="28"/>
-        </w:rPr>
         <w:t xml:space="preserve">- C++: Hỗ trợ đa kế thừa, nhưng dễ gây lỗi phức tạp.  </w:t>
       </w:r>
     </w:p>
@@ -5214,13 +5158,6 @@
           <w:szCs w:val="28"/>
         </w:rPr>
         <w:tab/>
-      </w:r>
-      <w:r>
-        <w:rPr>
-          <w:rFonts w:ascii="Times New Roman" w:hAnsi="Times New Roman"/>
-          <w:sz w:val="28"/>
-          <w:szCs w:val="28"/>
-        </w:rPr>
         <w:t xml:space="preserve">- Java: Chạy chậm hơn do sử dụng JVM.  </w:t>
       </w:r>
     </w:p>
@@ -5249,13 +5186,6 @@
           <w:szCs w:val="28"/>
         </w:rPr>
         <w:tab/>
-      </w:r>
-      <w:r>
-        <w:rPr>
-          <w:rFonts w:ascii="Times New Roman" w:hAnsi="Times New Roman"/>
-          <w:sz w:val="28"/>
-          <w:szCs w:val="28"/>
-        </w:rPr>
         <w:t xml:space="preserve">- C++: Chạy nhanh hơn vì biên dịch trực tiếp thành mã máy.  </w:t>
       </w:r>
     </w:p>
@@ -5307,13 +5237,6 @@
           <w:szCs w:val="28"/>
         </w:rPr>
         <w:tab/>
-      </w:r>
-      <w:r>
-        <w:rPr>
-          <w:rFonts w:ascii="Times New Roman" w:hAnsi="Times New Roman"/>
-          <w:sz w:val="28"/>
-          <w:szCs w:val="28"/>
-        </w:rPr>
         <w:t xml:space="preserve">- Java: Không hỗ trợ con trỏ trực tiếp để tăng tính an toàn.  </w:t>
       </w:r>
     </w:p>
@@ -5343,13 +5266,6 @@
           <w:szCs w:val="28"/>
         </w:rPr>
         <w:tab/>
-      </w:r>
-      <w:r>
-        <w:rPr>
-          <w:rFonts w:ascii="Times New Roman" w:hAnsi="Times New Roman"/>
-          <w:sz w:val="28"/>
-          <w:szCs w:val="28"/>
-        </w:rPr>
         <w:t xml:space="preserve">- C++: Hỗ trợ con trỏ mạnh mẽ, nhưng có thể gây lỗi truy cập bộ nhớ.  </w:t>
       </w:r>
     </w:p>
@@ -5401,13 +5317,6 @@
           <w:szCs w:val="28"/>
         </w:rPr>
         <w:tab/>
-      </w:r>
-      <w:r>
-        <w:rPr>
-          <w:rFonts w:ascii="Times New Roman" w:hAnsi="Times New Roman"/>
-          <w:sz w:val="28"/>
-          <w:szCs w:val="28"/>
-        </w:rPr>
         <w:t xml:space="preserve">- Java: Phù hợp với ứng dụng web, di động (Android), phần mềm doanh nghiệp.  </w:t>
       </w:r>
     </w:p>
@@ -5436,13 +5345,6 @@
           <w:szCs w:val="28"/>
         </w:rPr>
         <w:tab/>
-      </w:r>
-      <w:r>
-        <w:rPr>
-          <w:rFonts w:ascii="Times New Roman" w:hAnsi="Times New Roman"/>
-          <w:sz w:val="28"/>
-          <w:szCs w:val="28"/>
-        </w:rPr>
         <w:t xml:space="preserve">- C++: Dùng nhiều trong lập trình hệ thống, game, đồ họa, ứng dụng nhúng.  </w:t>
       </w:r>
     </w:p>
@@ -5578,7 +5480,48 @@
           <w:szCs w:val="28"/>
         </w:rPr>
       </w:pPr>
-      <w:r>
+      <w:hyperlink r:id="rId7" w:history="1">
+        <w:r>
+          <w:rPr>
+            <w:rStyle w:val="Hyperlink"/>
+            <w:rFonts w:ascii="Times New Roman" w:hAnsi="Times New Roman" w:cs="Times New Roman"/>
+            <w:b/>
+            <w:bCs/>
+            <w:sz w:val="28"/>
+            <w:szCs w:val="28"/>
+          </w:rPr>
+          <w:t>LINK</w:t>
+        </w:r>
+        <w:r>
+          <w:rPr>
+            <w:rStyle w:val="Hyperlink"/>
+            <w:rFonts w:ascii="Times New Roman" w:hAnsi="Times New Roman" w:cs="Times New Roman"/>
+            <w:b/>
+            <w:bCs/>
+            <w:sz w:val="28"/>
+            <w:szCs w:val="28"/>
+          </w:rPr>
+          <w:t xml:space="preserve"> </w:t>
+        </w:r>
+        <w:r>
+          <w:rPr>
+            <w:rStyle w:val="Hyperlink"/>
+            <w:rFonts w:ascii="Times New Roman" w:hAnsi="Times New Roman" w:cs="Times New Roman"/>
+            <w:b/>
+            <w:bCs/>
+            <w:sz w:val="28"/>
+            <w:szCs w:val="28"/>
+          </w:rPr>
+          <w:t>Git</w:t>
+        </w:r>
+      </w:hyperlink>
+    </w:p>
+    <w:p>
+      <w:pPr>
+        <w:pBdr>
+          <w:bottom w:val="double" w:sz="6" w:space="1" w:color="auto"/>
+        </w:pBdr>
+        <w:spacing w:line="360" w:lineRule="auto"/>
         <w:rPr>
           <w:rFonts w:ascii="Times New Roman" w:hAnsi="Times New Roman" w:cs="Times New Roman"/>
           <w:b/>
@@ -5586,8 +5529,244 @@
           <w:sz w:val="28"/>
           <w:szCs w:val="28"/>
         </w:rPr>
+      </w:pPr>
+      <w:r>
+        <w:rPr>
+          <w:rFonts w:ascii="Times New Roman" w:hAnsi="Times New Roman" w:cs="Times New Roman"/>
+          <w:b/>
+          <w:bCs/>
+          <w:sz w:val="28"/>
+          <w:szCs w:val="28"/>
+        </w:rPr>
         <w:t xml:space="preserve">Bài 12: </w:t>
       </w:r>
+      <w:r>
+        <w:rPr>
+          <w:rFonts w:ascii="Times New Roman" w:hAnsi="Times New Roman" w:cs="Times New Roman"/>
+          <w:b/>
+          <w:bCs/>
+          <w:sz w:val="28"/>
+          <w:szCs w:val="28"/>
+        </w:rPr>
+        <w:t>Lập trình tính n!</w:t>
+      </w:r>
+    </w:p>
+    <w:p>
+      <w:pPr>
+        <w:pBdr>
+          <w:bottom w:val="double" w:sz="6" w:space="1" w:color="auto"/>
+        </w:pBdr>
+        <w:spacing w:line="360" w:lineRule="auto"/>
+        <w:rPr>
+          <w:rFonts w:ascii="Times New Roman" w:hAnsi="Times New Roman" w:cs="Times New Roman"/>
+          <w:b/>
+          <w:bCs/>
+          <w:sz w:val="28"/>
+          <w:szCs w:val="28"/>
+        </w:rPr>
+      </w:pPr>
+      <w:hyperlink r:id="rId8" w:history="1">
+        <w:r>
+          <w:rPr>
+            <w:rStyle w:val="Hyperlink"/>
+            <w:rFonts w:ascii="Times New Roman" w:hAnsi="Times New Roman" w:cs="Times New Roman"/>
+            <w:b/>
+            <w:bCs/>
+            <w:sz w:val="28"/>
+            <w:szCs w:val="28"/>
+          </w:rPr>
+          <w:t>LINK Git</w:t>
+        </w:r>
+      </w:hyperlink>
+    </w:p>
+    <w:p>
+      <w:pPr>
+        <w:pBdr>
+          <w:bottom w:val="double" w:sz="6" w:space="1" w:color="auto"/>
+        </w:pBdr>
+        <w:spacing w:line="360" w:lineRule="auto"/>
+        <w:rPr>
+          <w:rFonts w:ascii="Times New Roman" w:hAnsi="Times New Roman" w:cs="Times New Roman"/>
+          <w:b/>
+          <w:bCs/>
+          <w:sz w:val="28"/>
+          <w:szCs w:val="28"/>
+        </w:rPr>
+      </w:pPr>
+      <w:r>
+        <w:rPr>
+          <w:rFonts w:ascii="Times New Roman" w:hAnsi="Times New Roman" w:cs="Times New Roman"/>
+          <w:b/>
+          <w:bCs/>
+          <w:sz w:val="28"/>
+          <w:szCs w:val="28"/>
+        </w:rPr>
+        <w:t xml:space="preserve">Bài 13: </w:t>
+      </w:r>
+      <w:r>
+        <w:rPr>
+          <w:rFonts w:ascii="Times New Roman" w:hAnsi="Times New Roman" w:cs="Times New Roman"/>
+          <w:b/>
+          <w:bCs/>
+          <w:sz w:val="28"/>
+          <w:szCs w:val="28"/>
+        </w:rPr>
+        <w:t>Lập trình hàm kiểm tra số nguyên n có là số nguyên tố hay không</w:t>
+      </w:r>
+    </w:p>
+    <w:p>
+      <w:pPr>
+        <w:pBdr>
+          <w:bottom w:val="double" w:sz="6" w:space="1" w:color="auto"/>
+        </w:pBdr>
+        <w:spacing w:line="360" w:lineRule="auto"/>
+        <w:rPr>
+          <w:rFonts w:ascii="Times New Roman" w:hAnsi="Times New Roman" w:cs="Times New Roman"/>
+          <w:b/>
+          <w:bCs/>
+          <w:sz w:val="28"/>
+          <w:szCs w:val="28"/>
+        </w:rPr>
+      </w:pPr>
+      <w:hyperlink r:id="rId9" w:history="1">
+        <w:r>
+          <w:rPr>
+            <w:rStyle w:val="Hyperlink"/>
+            <w:rFonts w:ascii="Times New Roman" w:hAnsi="Times New Roman" w:cs="Times New Roman"/>
+            <w:b/>
+            <w:bCs/>
+            <w:sz w:val="28"/>
+            <w:szCs w:val="28"/>
+          </w:rPr>
+          <w:t>LINK Git</w:t>
+        </w:r>
+      </w:hyperlink>
+    </w:p>
+    <w:p>
+      <w:pPr>
+        <w:pBdr>
+          <w:bottom w:val="double" w:sz="6" w:space="1" w:color="auto"/>
+        </w:pBdr>
+        <w:spacing w:line="360" w:lineRule="auto"/>
+        <w:rPr>
+          <w:rFonts w:ascii="Times New Roman" w:hAnsi="Times New Roman" w:cs="Times New Roman"/>
+          <w:b/>
+          <w:bCs/>
+          <w:sz w:val="28"/>
+          <w:szCs w:val="28"/>
+        </w:rPr>
+      </w:pPr>
+      <w:r>
+        <w:rPr>
+          <w:rFonts w:ascii="Times New Roman" w:hAnsi="Times New Roman" w:cs="Times New Roman"/>
+          <w:b/>
+          <w:bCs/>
+          <w:sz w:val="28"/>
+          <w:szCs w:val="28"/>
+        </w:rPr>
+        <w:t xml:space="preserve">Bài 14: </w:t>
+      </w:r>
+      <w:r>
+        <w:rPr>
+          <w:rFonts w:ascii="Times New Roman" w:hAnsi="Times New Roman" w:cs="Times New Roman"/>
+          <w:b/>
+          <w:bCs/>
+          <w:sz w:val="28"/>
+          <w:szCs w:val="28"/>
+        </w:rPr>
+        <w:t>Lập trình hàm nhận vào họ tên, trả về Họ Tên dạng proper</w:t>
+      </w:r>
+    </w:p>
+    <w:p>
+      <w:pPr>
+        <w:pBdr>
+          <w:bottom w:val="double" w:sz="6" w:space="1" w:color="auto"/>
+        </w:pBdr>
+        <w:spacing w:line="360" w:lineRule="auto"/>
+        <w:rPr>
+          <w:rFonts w:ascii="Times New Roman" w:hAnsi="Times New Roman" w:cs="Times New Roman"/>
+          <w:b/>
+          <w:bCs/>
+          <w:sz w:val="28"/>
+          <w:szCs w:val="28"/>
+        </w:rPr>
+      </w:pPr>
+      <w:hyperlink r:id="rId10" w:history="1">
+        <w:r>
+          <w:rPr>
+            <w:rStyle w:val="Hyperlink"/>
+            <w:rFonts w:ascii="Times New Roman" w:hAnsi="Times New Roman" w:cs="Times New Roman"/>
+            <w:b/>
+            <w:bCs/>
+            <w:sz w:val="28"/>
+            <w:szCs w:val="28"/>
+          </w:rPr>
+          <w:t>LINK Git</w:t>
+        </w:r>
+      </w:hyperlink>
+    </w:p>
+    <w:p>
+      <w:pPr>
+        <w:pBdr>
+          <w:bottom w:val="double" w:sz="6" w:space="1" w:color="auto"/>
+        </w:pBdr>
+        <w:spacing w:line="360" w:lineRule="auto"/>
+        <w:rPr>
+          <w:rFonts w:ascii="Times New Roman" w:hAnsi="Times New Roman" w:cs="Times New Roman"/>
+          <w:b/>
+          <w:bCs/>
+          <w:sz w:val="28"/>
+          <w:szCs w:val="28"/>
+        </w:rPr>
+      </w:pPr>
+      <w:r>
+        <w:rPr>
+          <w:rFonts w:ascii="Times New Roman" w:hAnsi="Times New Roman" w:cs="Times New Roman"/>
+          <w:b/>
+          <w:bCs/>
+          <w:sz w:val="28"/>
+          <w:szCs w:val="28"/>
+        </w:rPr>
+        <w:t xml:space="preserve">Bài 15: </w:t>
+      </w:r>
+      <w:r>
+        <w:rPr>
+          <w:rFonts w:ascii="Times New Roman" w:hAnsi="Times New Roman" w:cs="Times New Roman"/>
+          <w:b/>
+          <w:bCs/>
+          <w:sz w:val="28"/>
+          <w:szCs w:val="28"/>
+        </w:rPr>
+        <w:t>Lập trình hàm xuất ra mã nhị phân của số nguyên n</w:t>
+      </w:r>
+    </w:p>
+    <w:p>
+      <w:pPr>
+        <w:pBdr>
+          <w:bottom w:val="double" w:sz="6" w:space="1" w:color="auto"/>
+        </w:pBdr>
+        <w:spacing w:line="360" w:lineRule="auto"/>
+        <w:rPr>
+          <w:rFonts w:ascii="Times New Roman" w:hAnsi="Times New Roman" w:cs="Times New Roman"/>
+          <w:b/>
+          <w:bCs/>
+          <w:sz w:val="28"/>
+          <w:szCs w:val="28"/>
+        </w:rPr>
+      </w:pPr>
+      <w:hyperlink r:id="rId11" w:history="1">
+        <w:r>
+          <w:rPr>
+            <w:rStyle w:val="Hyperlink"/>
+            <w:rFonts w:ascii="Times New Roman" w:hAnsi="Times New Roman" w:cs="Times New Roman"/>
+            <w:b/>
+            <w:bCs/>
+            <w:sz w:val="28"/>
+            <w:szCs w:val="28"/>
+          </w:rPr>
+          <w:t>LINK Git</w:t>
+        </w:r>
+      </w:hyperlink>
     </w:p>
     <w:p>
       <w:pPr>
@@ -5609,6 +5788,7 @@
           <w:sz w:val="28"/>
           <w:szCs w:val="28"/>
         </w:rPr>
+        <w:lastRenderedPageBreak/>
         <w:t>Bài 16: Phân tích câu lệnh switch thành các lệnh if, lấy ví dụ minh họa</w:t>
       </w:r>
     </w:p>
@@ -6600,7 +6780,6 @@
           <w:szCs w:val="33"/>
           <w14:ligatures w14:val="none"/>
         </w:rPr>
-        <w:lastRenderedPageBreak/>
         <w:t xml:space="preserve">            </w:t>
       </w:r>
       <w:r>
@@ -7971,6 +8150,7 @@
           <w:szCs w:val="33"/>
           <w14:ligatures w14:val="none"/>
         </w:rPr>
+        <w:lastRenderedPageBreak/>
         <w:t xml:space="preserve">            </w:t>
       </w:r>
       <w:r>
@@ -8895,7 +9075,6 @@
           <w:szCs w:val="33"/>
           <w14:ligatures w14:val="none"/>
         </w:rPr>
-        <w:lastRenderedPageBreak/>
         <w:t xml:space="preserve">        </w:t>
       </w:r>
       <w:r>
@@ -9134,9 +9313,11 @@
           <w:rFonts w:ascii="Times New Roman" w:hAnsi="Times New Roman" w:cs="Times New Roman"/>
           <w:b/>
           <w:bCs/>
-          <w:sz w:val="28"/>
-          <w:szCs w:val="28"/>
-        </w:rPr>
+          <w:noProof/>
+          <w:sz w:val="28"/>
+          <w:szCs w:val="28"/>
+        </w:rPr>
+        <w:lastRenderedPageBreak/>
         <w:drawing>
           <wp:inline distT="0" distB="0" distL="0" distR="0" wp14:anchorId="0586A8FE" wp14:editId="46BEB4ED">
             <wp:extent cx="5943600" cy="3099435"/>
@@ -9153,7 +9334,7 @@
                     <pic:cNvPicPr/>
                   </pic:nvPicPr>
                   <pic:blipFill>
-                    <a:blip r:embed="rId7"/>
+                    <a:blip r:embed="rId12"/>
                     <a:stretch>
                       <a:fillRect/>
                     </a:stretch>
@@ -9295,7 +9476,6 @@
           <w:sz w:val="28"/>
           <w:szCs w:val="28"/>
         </w:rPr>
-        <w:lastRenderedPageBreak/>
         <w:t>SWITCH:</w:t>
       </w:r>
     </w:p>
@@ -9843,6 +10023,7 @@
           <w:szCs w:val="33"/>
           <w14:ligatures w14:val="none"/>
         </w:rPr>
+        <w:lastRenderedPageBreak/>
         <w:t xml:space="preserve">            </w:t>
       </w:r>
       <w:r>
@@ -10836,7 +11017,6 @@
           <w:sz w:val="28"/>
           <w:szCs w:val="28"/>
         </w:rPr>
-        <w:lastRenderedPageBreak/>
         <w:t>Ý nghĩa :</w:t>
       </w:r>
     </w:p>
@@ -11280,6 +11460,7 @@
           <w:szCs w:val="33"/>
           <w14:ligatures w14:val="none"/>
         </w:rPr>
+        <w:lastRenderedPageBreak/>
         <w:t xml:space="preserve">        </w:t>
       </w:r>
       <w:r>
@@ -12791,7 +12972,6 @@
           <w:szCs w:val="33"/>
           <w14:ligatures w14:val="none"/>
         </w:rPr>
-        <w:lastRenderedPageBreak/>
         <w:t xml:space="preserve">        </w:t>
       </w:r>
       <w:r>
@@ -13039,7 +13219,7 @@
           <w:sz w:val="28"/>
           <w:szCs w:val="28"/>
         </w:rPr>
-        <w:t xml:space="preserve">Phân </w:t>
+        <w:t>Phân Tích</w:t>
       </w:r>
       <w:r>
         <w:rPr>
@@ -13049,7 +13229,7 @@
           <w:sz w:val="28"/>
           <w:szCs w:val="28"/>
         </w:rPr>
-        <w:t>Tích</w:t>
+        <w:t xml:space="preserve"> &amp; </w:t>
       </w:r>
       <w:r>
         <w:rPr>
@@ -13059,27 +13239,7 @@
           <w:sz w:val="28"/>
           <w:szCs w:val="28"/>
         </w:rPr>
-        <w:t xml:space="preserve"> &amp; </w:t>
-      </w:r>
-      <w:r>
-        <w:rPr>
-          <w:rFonts w:ascii="Times New Roman" w:hAnsi="Times New Roman" w:cs="Times New Roman"/>
-          <w:b/>
-          <w:bCs/>
-          <w:sz w:val="28"/>
-          <w:szCs w:val="28"/>
-        </w:rPr>
-        <w:t xml:space="preserve">Tính </w:t>
-      </w:r>
-      <w:r>
-        <w:rPr>
-          <w:rFonts w:ascii="Times New Roman" w:hAnsi="Times New Roman" w:cs="Times New Roman"/>
-          <w:b/>
-          <w:bCs/>
-          <w:sz w:val="28"/>
-          <w:szCs w:val="28"/>
-        </w:rPr>
-        <w:t>Chất</w:t>
+        <w:t>Tính Chất</w:t>
       </w:r>
     </w:p>
     <w:p>
@@ -13180,7 +13340,7 @@
                     <pic:cNvPicPr/>
                   </pic:nvPicPr>
                   <pic:blipFill>
-                    <a:blip r:embed="rId8"/>
+                    <a:blip r:embed="rId13"/>
                     <a:stretch>
                       <a:fillRect/>
                     </a:stretch>
@@ -13315,15 +13475,6 @@
           <w:szCs w:val="20"/>
         </w:rPr>
         <w:br/>
-      </w:r>
-      <w:r>
-        <w:rPr>
-          <w:rFonts w:ascii="Courier New" w:eastAsia="Times New Roman" w:hAnsi="Courier New" w:cs="Courier New"/>
-          <w:color w:val="BCBEC4"/>
-          <w:sz w:val="20"/>
-          <w:szCs w:val="20"/>
-        </w:rPr>
-        <w:lastRenderedPageBreak/>
         <w:t xml:space="preserve">    </w:t>
       </w:r>
       <w:r>
@@ -14062,6 +14213,15 @@
           <w:szCs w:val="20"/>
         </w:rPr>
         <w:br/>
+      </w:r>
+      <w:r>
+        <w:rPr>
+          <w:rFonts w:ascii="Courier New" w:eastAsia="Times New Roman" w:hAnsi="Courier New" w:cs="Courier New"/>
+          <w:color w:val="BCBEC4"/>
+          <w:sz w:val="20"/>
+          <w:szCs w:val="20"/>
+        </w:rPr>
+        <w:lastRenderedPageBreak/>
         <w:t xml:space="preserve">    </w:t>
       </w:r>
       <w:r>
@@ -14962,7 +15122,6 @@
           <w:sz w:val="28"/>
           <w:szCs w:val="28"/>
         </w:rPr>
-        <w:lastRenderedPageBreak/>
         <w:t xml:space="preserve">Khi chạy chương trình, Java Compiler dịch file </w:t>
       </w:r>
       <w:r>
@@ -15089,7 +15248,7 @@
                     <pic:cNvPicPr/>
                   </pic:nvPicPr>
                   <pic:blipFill>
-                    <a:blip r:embed="rId9"/>
+                    <a:blip r:embed="rId14"/>
                     <a:stretch>
                       <a:fillRect/>
                     </a:stretch>
@@ -15161,7 +15320,7 @@
                     <pic:cNvPicPr/>
                   </pic:nvPicPr>
                   <pic:blipFill>
-                    <a:blip r:embed="rId10"/>
+                    <a:blip r:embed="rId15"/>
                     <a:stretch>
                       <a:fillRect/>
                     </a:stretch>
@@ -15320,6 +15479,7 @@
           <w:sz w:val="28"/>
           <w:szCs w:val="28"/>
         </w:rPr>
+        <w:lastRenderedPageBreak/>
         <w:t>sum</w:t>
       </w:r>
       <w:r>
@@ -15499,7 +15659,7 @@
                     <pic:cNvPicPr/>
                   </pic:nvPicPr>
                   <pic:blipFill>
-                    <a:blip r:embed="rId11"/>
+                    <a:blip r:embed="rId16"/>
                     <a:stretch>
                       <a:fillRect/>
                     </a:stretch>
@@ -15864,7 +16024,7 @@
                     <pic:cNvPicPr/>
                   </pic:nvPicPr>
                   <pic:blipFill>
-                    <a:blip r:embed="rId12"/>
+                    <a:blip r:embed="rId17"/>
                     <a:stretch>
                       <a:fillRect/>
                     </a:stretch>
@@ -15933,7 +16093,6 @@
           <w:sz w:val="28"/>
           <w:szCs w:val="28"/>
         </w:rPr>
-        <w:lastRenderedPageBreak/>
         <w:t xml:space="preserve">Kiểm tra </w:t>
       </w:r>
       <w:r>
@@ -16191,7 +16350,7 @@
                     <pic:cNvPicPr/>
                   </pic:nvPicPr>
                   <pic:blipFill>
-                    <a:blip r:embed="rId13"/>
+                    <a:blip r:embed="rId18"/>
                     <a:stretch>
                       <a:fillRect/>
                     </a:stretch>
@@ -16366,6 +16525,15 @@
           <w:szCs w:val="20"/>
         </w:rPr>
         <w:br/>
+      </w:r>
+      <w:r>
+        <w:rPr>
+          <w:rFonts w:ascii="Courier New" w:eastAsia="Times New Roman" w:hAnsi="Courier New" w:cs="Courier New"/>
+          <w:color w:val="BCBEC4"/>
+          <w:sz w:val="20"/>
+          <w:szCs w:val="20"/>
+        </w:rPr>
+        <w:lastRenderedPageBreak/>
         <w:t xml:space="preserve">    </w:t>
       </w:r>
       <w:r>
@@ -17140,7 +17308,6 @@
           <w:sz w:val="28"/>
           <w:szCs w:val="28"/>
         </w:rPr>
-        <w:lastRenderedPageBreak/>
         <w:t>2.2. Quá Trình Đệ Quy</w:t>
       </w:r>
     </w:p>
@@ -17579,6 +17746,7 @@
           <w:sz w:val="28"/>
           <w:szCs w:val="28"/>
         </w:rPr>
+        <w:lastRenderedPageBreak/>
         <w:t>sumToN(4) = 4 + sumToN(3) = 4 + 6 = 10</w:t>
       </w:r>
     </w:p>
@@ -17747,7 +17915,7 @@
                     <pic:cNvPicPr/>
                   </pic:nvPicPr>
                   <pic:blipFill>
-                    <a:blip r:embed="rId14"/>
+                    <a:blip r:embed="rId19"/>
                     <a:stretch>
                       <a:fillRect/>
                     </a:stretch>
@@ -17862,7 +18030,6 @@
                 <w:sz w:val="28"/>
                 <w:szCs w:val="28"/>
               </w:rPr>
-              <w:lastRenderedPageBreak/>
               <w:t>Phương pháp</w:t>
             </w:r>
           </w:p>
@@ -21620,6 +21787,7 @@
   <w:style w:type="paragraph" w:default="1" w:styleId="Normal">
     <w:name w:val="Normal"/>
     <w:qFormat/>
+    <w:rsid w:val="002A2AB5"/>
   </w:style>
   <w:style w:type="paragraph" w:styleId="Heading1">
     <w:name w:val="heading 1"/>
@@ -21841,6 +22009,7 @@
   <w:style w:type="character" w:default="1" w:styleId="DefaultParagraphFont">
     <w:name w:val="Default Paragraph Font"/>
     <w:uiPriority w:val="1"/>
+    <w:semiHidden/>
     <w:unhideWhenUsed/>
   </w:style>
   <w:style w:type="table" w:default="1" w:styleId="TableNormal">

</xml_diff>

<commit_message>
them bai tap chuong 2 e-learning 25/3 (40%)
</commit_message>
<xml_diff>
--- a/Chuong1/Chuong1.docx
+++ b/Chuong1/Chuong1.docx
@@ -5480,41 +5480,16 @@
           <w:szCs w:val="28"/>
         </w:rPr>
       </w:pPr>
-      <w:hyperlink r:id="rId7" w:history="1">
-        <w:r>
-          <w:rPr>
-            <w:rStyle w:val="Hyperlink"/>
-            <w:rFonts w:ascii="Times New Roman" w:hAnsi="Times New Roman" w:cs="Times New Roman"/>
-            <w:b/>
-            <w:bCs/>
-            <w:sz w:val="28"/>
-            <w:szCs w:val="28"/>
-          </w:rPr>
-          <w:t>LINK</w:t>
-        </w:r>
-        <w:r>
-          <w:rPr>
-            <w:rStyle w:val="Hyperlink"/>
-            <w:rFonts w:ascii="Times New Roman" w:hAnsi="Times New Roman" w:cs="Times New Roman"/>
-            <w:b/>
-            <w:bCs/>
-            <w:sz w:val="28"/>
-            <w:szCs w:val="28"/>
-          </w:rPr>
-          <w:t xml:space="preserve"> </w:t>
-        </w:r>
-        <w:r>
-          <w:rPr>
-            <w:rStyle w:val="Hyperlink"/>
-            <w:rFonts w:ascii="Times New Roman" w:hAnsi="Times New Roman" w:cs="Times New Roman"/>
-            <w:b/>
-            <w:bCs/>
-            <w:sz w:val="28"/>
-            <w:szCs w:val="28"/>
-          </w:rPr>
-          <w:t>Git</w:t>
-        </w:r>
-      </w:hyperlink>
+      <w:r>
+        <w:rPr>
+          <w:rFonts w:ascii="Times New Roman" w:hAnsi="Times New Roman" w:cs="Times New Roman"/>
+          <w:b/>
+          <w:bCs/>
+          <w:sz w:val="28"/>
+          <w:szCs w:val="28"/>
+        </w:rPr>
+        <w:t>Trong file Code</w:t>
+      </w:r>
     </w:p>
     <w:p>
       <w:pPr>
@@ -5565,19 +5540,16 @@
           <w:szCs w:val="28"/>
         </w:rPr>
       </w:pPr>
-      <w:hyperlink r:id="rId8" w:history="1">
-        <w:r>
-          <w:rPr>
-            <w:rStyle w:val="Hyperlink"/>
-            <w:rFonts w:ascii="Times New Roman" w:hAnsi="Times New Roman" w:cs="Times New Roman"/>
-            <w:b/>
-            <w:bCs/>
-            <w:sz w:val="28"/>
-            <w:szCs w:val="28"/>
-          </w:rPr>
-          <w:t>LINK Git</w:t>
-        </w:r>
-      </w:hyperlink>
+      <w:r>
+        <w:rPr>
+          <w:rFonts w:ascii="Times New Roman" w:hAnsi="Times New Roman" w:cs="Times New Roman"/>
+          <w:b/>
+          <w:bCs/>
+          <w:sz w:val="28"/>
+          <w:szCs w:val="28"/>
+        </w:rPr>
+        <w:t>Trong file code</w:t>
+      </w:r>
     </w:p>
     <w:p>
       <w:pPr>
@@ -5628,19 +5600,16 @@
           <w:szCs w:val="28"/>
         </w:rPr>
       </w:pPr>
-      <w:hyperlink r:id="rId9" w:history="1">
-        <w:r>
-          <w:rPr>
-            <w:rStyle w:val="Hyperlink"/>
-            <w:rFonts w:ascii="Times New Roman" w:hAnsi="Times New Roman" w:cs="Times New Roman"/>
-            <w:b/>
-            <w:bCs/>
-            <w:sz w:val="28"/>
-            <w:szCs w:val="28"/>
-          </w:rPr>
-          <w:t>LINK Git</w:t>
-        </w:r>
-      </w:hyperlink>
+      <w:r>
+        <w:rPr>
+          <w:rFonts w:ascii="Times New Roman" w:hAnsi="Times New Roman" w:cs="Times New Roman"/>
+          <w:b/>
+          <w:bCs/>
+          <w:sz w:val="28"/>
+          <w:szCs w:val="28"/>
+        </w:rPr>
+        <w:t>Trong file code</w:t>
+      </w:r>
     </w:p>
     <w:p>
       <w:pPr>
@@ -5691,19 +5660,16 @@
           <w:szCs w:val="28"/>
         </w:rPr>
       </w:pPr>
-      <w:hyperlink r:id="rId10" w:history="1">
-        <w:r>
-          <w:rPr>
-            <w:rStyle w:val="Hyperlink"/>
-            <w:rFonts w:ascii="Times New Roman" w:hAnsi="Times New Roman" w:cs="Times New Roman"/>
-            <w:b/>
-            <w:bCs/>
-            <w:sz w:val="28"/>
-            <w:szCs w:val="28"/>
-          </w:rPr>
-          <w:t>LINK Git</w:t>
-        </w:r>
-      </w:hyperlink>
+      <w:r>
+        <w:rPr>
+          <w:rFonts w:ascii="Times New Roman" w:hAnsi="Times New Roman" w:cs="Times New Roman"/>
+          <w:b/>
+          <w:bCs/>
+          <w:sz w:val="28"/>
+          <w:szCs w:val="28"/>
+        </w:rPr>
+        <w:t>Trong file code</w:t>
+      </w:r>
     </w:p>
     <w:p>
       <w:pPr>
@@ -5737,7 +5703,17 @@
           <w:sz w:val="28"/>
           <w:szCs w:val="28"/>
         </w:rPr>
-        <w:t>Lập trình hàm xuất ra mã nhị phân của số nguyên n</w:t>
+        <w:t xml:space="preserve">Lập trình hàm xuất ra mã nhị phân của số nguyên </w:t>
+      </w:r>
+      <w:r>
+        <w:rPr>
+          <w:rFonts w:ascii="Times New Roman" w:hAnsi="Times New Roman" w:cs="Times New Roman"/>
+          <w:b/>
+          <w:bCs/>
+          <w:sz w:val="28"/>
+          <w:szCs w:val="28"/>
+        </w:rPr>
+        <w:t>n</w:t>
       </w:r>
     </w:p>
     <w:p>
@@ -5754,19 +5730,16 @@
           <w:szCs w:val="28"/>
         </w:rPr>
       </w:pPr>
-      <w:hyperlink r:id="rId11" w:history="1">
-        <w:r>
-          <w:rPr>
-            <w:rStyle w:val="Hyperlink"/>
-            <w:rFonts w:ascii="Times New Roman" w:hAnsi="Times New Roman" w:cs="Times New Roman"/>
-            <w:b/>
-            <w:bCs/>
-            <w:sz w:val="28"/>
-            <w:szCs w:val="28"/>
-          </w:rPr>
-          <w:t>LINK Git</w:t>
-        </w:r>
-      </w:hyperlink>
+      <w:r>
+        <w:rPr>
+          <w:rFonts w:ascii="Times New Roman" w:hAnsi="Times New Roman" w:cs="Times New Roman"/>
+          <w:b/>
+          <w:bCs/>
+          <w:sz w:val="28"/>
+          <w:szCs w:val="28"/>
+        </w:rPr>
+        <w:t>Trong file code</w:t>
+      </w:r>
     </w:p>
     <w:p>
       <w:pPr>
@@ -9279,6 +9252,7 @@
           <w:rFonts w:ascii="Times New Roman" w:hAnsi="Times New Roman" w:cs="Times New Roman"/>
           <w:sz w:val="28"/>
           <w:szCs w:val="28"/>
+          <w:lang w:val="vi-VN"/>
         </w:rPr>
       </w:pPr>
       <w:r>
@@ -9295,9 +9269,561 @@
           <w:sz w:val="28"/>
           <w:szCs w:val="28"/>
         </w:rPr>
-        <w:t>witch chỉ so sánh giá trị cụ thể của một biến với các case cố định (int, char, String, enum).</w:t>
-      </w:r>
-    </w:p>
+        <w:t>witch chỉ so sánh giá trị cụ thể của một biến với các case cố định (int, char, String, enum)</w:t>
+      </w:r>
+    </w:p>
+    <w:tbl>
+      <w:tblPr>
+        <w:tblStyle w:val="TableGrid"/>
+        <w:tblW w:w="0" w:type="auto"/>
+        <w:tblLook w:val="04A0" w:firstRow="1" w:lastRow="0" w:firstColumn="1" w:lastColumn="0" w:noHBand="0" w:noVBand="1"/>
+      </w:tblPr>
+      <w:tblGrid>
+        <w:gridCol w:w="3116"/>
+        <w:gridCol w:w="3117"/>
+        <w:gridCol w:w="3117"/>
+      </w:tblGrid>
+      <w:tr>
+        <w:tc>
+          <w:tcPr>
+            <w:tcW w:w="3116" w:type="dxa"/>
+          </w:tcPr>
+          <w:p>
+            <w:pPr>
+              <w:rPr>
+                <w:rFonts w:ascii="Times New Roman" w:hAnsi="Times New Roman" w:cs="Times New Roman"/>
+                <w:b/>
+                <w:bCs/>
+                <w:sz w:val="28"/>
+                <w:szCs w:val="28"/>
+                <w:lang w:val="vi-VN"/>
+              </w:rPr>
+            </w:pPr>
+            <w:r>
+              <w:rPr>
+                <w:rFonts w:ascii="Times New Roman" w:hAnsi="Times New Roman" w:cs="Times New Roman"/>
+                <w:b/>
+                <w:bCs/>
+                <w:sz w:val="28"/>
+                <w:szCs w:val="28"/>
+                <w:lang w:val="vi-VN"/>
+              </w:rPr>
+              <w:t>Tiêu chí</w:t>
+            </w:r>
+          </w:p>
+        </w:tc>
+        <w:tc>
+          <w:tcPr>
+            <w:tcW w:w="3117" w:type="dxa"/>
+          </w:tcPr>
+          <w:p>
+            <w:pPr>
+              <w:rPr>
+                <w:rFonts w:ascii="Times New Roman" w:hAnsi="Times New Roman" w:cs="Times New Roman"/>
+                <w:b/>
+                <w:bCs/>
+                <w:sz w:val="28"/>
+                <w:szCs w:val="28"/>
+                <w:lang w:val="vi-VN"/>
+              </w:rPr>
+            </w:pPr>
+            <w:r>
+              <w:rPr>
+                <w:rFonts w:ascii="Times New Roman" w:hAnsi="Times New Roman" w:cs="Times New Roman"/>
+                <w:b/>
+                <w:bCs/>
+                <w:sz w:val="28"/>
+                <w:szCs w:val="28"/>
+                <w:lang w:val="vi-VN"/>
+              </w:rPr>
+              <w:t>if-else</w:t>
+            </w:r>
+          </w:p>
+        </w:tc>
+        <w:tc>
+          <w:tcPr>
+            <w:tcW w:w="3117" w:type="dxa"/>
+          </w:tcPr>
+          <w:p>
+            <w:pPr>
+              <w:rPr>
+                <w:rFonts w:ascii="Times New Roman" w:hAnsi="Times New Roman" w:cs="Times New Roman"/>
+                <w:b/>
+                <w:bCs/>
+                <w:sz w:val="28"/>
+                <w:szCs w:val="28"/>
+                <w:lang w:val="vi-VN"/>
+              </w:rPr>
+            </w:pPr>
+            <w:r>
+              <w:rPr>
+                <w:rFonts w:ascii="Times New Roman" w:hAnsi="Times New Roman" w:cs="Times New Roman"/>
+                <w:b/>
+                <w:bCs/>
+                <w:sz w:val="28"/>
+                <w:szCs w:val="28"/>
+                <w:lang w:val="vi-VN"/>
+              </w:rPr>
+              <w:t>switch</w:t>
+            </w:r>
+          </w:p>
+        </w:tc>
+      </w:tr>
+      <w:tr>
+        <w:tc>
+          <w:tcPr>
+            <w:tcW w:w="3116" w:type="dxa"/>
+          </w:tcPr>
+          <w:p>
+            <w:pPr>
+              <w:rPr>
+                <w:rFonts w:ascii="Times New Roman" w:hAnsi="Times New Roman" w:cs="Times New Roman"/>
+                <w:sz w:val="28"/>
+                <w:szCs w:val="28"/>
+                <w:lang w:val="vi-VN"/>
+              </w:rPr>
+            </w:pPr>
+            <w:r>
+              <w:rPr>
+                <w:rFonts w:ascii="Times New Roman" w:hAnsi="Times New Roman" w:cs="Times New Roman"/>
+                <w:sz w:val="28"/>
+                <w:szCs w:val="28"/>
+                <w:lang w:val="vi-VN"/>
+              </w:rPr>
+              <w:t>Điều kiện</w:t>
+            </w:r>
+          </w:p>
+        </w:tc>
+        <w:tc>
+          <w:tcPr>
+            <w:tcW w:w="3117" w:type="dxa"/>
+          </w:tcPr>
+          <w:p>
+            <w:pPr>
+              <w:rPr>
+                <w:rFonts w:ascii="Times New Roman" w:hAnsi="Times New Roman" w:cs="Times New Roman"/>
+                <w:sz w:val="28"/>
+                <w:szCs w:val="28"/>
+                <w:lang w:val="vi-VN"/>
+              </w:rPr>
+            </w:pPr>
+            <w:r>
+              <w:rPr>
+                <w:rFonts w:ascii="Times New Roman" w:hAnsi="Times New Roman" w:cs="Times New Roman"/>
+                <w:sz w:val="28"/>
+                <w:szCs w:val="28"/>
+                <w:lang w:val="vi-VN"/>
+              </w:rPr>
+              <w:t>Kiểm tra bất kỳ điều kiện nào với các toán tử (</w:t>
+            </w:r>
+            <w:r>
+              <w:rPr>
+                <w:rFonts w:ascii="Times New Roman" w:hAnsi="Times New Roman" w:cs="Times New Roman"/>
+                <w:sz w:val="28"/>
+                <w:szCs w:val="28"/>
+                <w:lang w:val="vi-VN"/>
+              </w:rPr>
+              <w:t>==,&gt;,&lt;,&gt;=,&lt;=,&amp;&amp;,…)</w:t>
+            </w:r>
+          </w:p>
+        </w:tc>
+        <w:tc>
+          <w:tcPr>
+            <w:tcW w:w="3117" w:type="dxa"/>
+          </w:tcPr>
+          <w:p>
+            <w:pPr>
+              <w:rPr>
+                <w:rFonts w:ascii="Times New Roman" w:hAnsi="Times New Roman" w:cs="Times New Roman"/>
+                <w:sz w:val="28"/>
+                <w:szCs w:val="28"/>
+                <w:lang w:val="vi-VN"/>
+              </w:rPr>
+            </w:pPr>
+            <w:r>
+              <w:rPr>
+                <w:rFonts w:ascii="Times New Roman" w:hAnsi="Times New Roman" w:cs="Times New Roman"/>
+                <w:sz w:val="28"/>
+                <w:szCs w:val="28"/>
+                <w:lang w:val="vi-VN"/>
+              </w:rPr>
+              <w:t>Chỉ kiểm tra với các giá trị cố định</w:t>
+            </w:r>
+          </w:p>
+        </w:tc>
+      </w:tr>
+      <w:tr>
+        <w:tc>
+          <w:tcPr>
+            <w:tcW w:w="3116" w:type="dxa"/>
+          </w:tcPr>
+          <w:p>
+            <w:pPr>
+              <w:rPr>
+                <w:rFonts w:ascii="Times New Roman" w:hAnsi="Times New Roman" w:cs="Times New Roman"/>
+                <w:sz w:val="28"/>
+                <w:szCs w:val="28"/>
+                <w:lang w:val="vi-VN"/>
+              </w:rPr>
+            </w:pPr>
+            <w:r>
+              <w:rPr>
+                <w:rFonts w:ascii="Times New Roman" w:hAnsi="Times New Roman" w:cs="Times New Roman"/>
+                <w:sz w:val="28"/>
+                <w:szCs w:val="28"/>
+                <w:lang w:val="vi-VN"/>
+              </w:rPr>
+              <w:t>Tính đọc hiểu</w:t>
+            </w:r>
+          </w:p>
+        </w:tc>
+        <w:tc>
+          <w:tcPr>
+            <w:tcW w:w="3117" w:type="dxa"/>
+          </w:tcPr>
+          <w:p>
+            <w:pPr>
+              <w:rPr>
+                <w:rFonts w:ascii="Times New Roman" w:hAnsi="Times New Roman" w:cs="Times New Roman"/>
+                <w:sz w:val="28"/>
+                <w:szCs w:val="28"/>
+                <w:lang w:val="vi-VN"/>
+              </w:rPr>
+            </w:pPr>
+            <w:r>
+              <w:rPr>
+                <w:rFonts w:ascii="Times New Roman" w:hAnsi="Times New Roman" w:cs="Times New Roman"/>
+                <w:sz w:val="28"/>
+                <w:szCs w:val="28"/>
+                <w:lang w:val="vi-VN"/>
+              </w:rPr>
+              <w:t>Có thể khó đọc nếu có quá nhiều điều kiện lồng nhau</w:t>
+            </w:r>
+          </w:p>
+        </w:tc>
+        <w:tc>
+          <w:tcPr>
+            <w:tcW w:w="3117" w:type="dxa"/>
+          </w:tcPr>
+          <w:p>
+            <w:pPr>
+              <w:rPr>
+                <w:rFonts w:ascii="Times New Roman" w:hAnsi="Times New Roman" w:cs="Times New Roman"/>
+                <w:sz w:val="28"/>
+                <w:szCs w:val="28"/>
+                <w:lang w:val="vi-VN"/>
+              </w:rPr>
+            </w:pPr>
+            <w:r>
+              <w:rPr>
+                <w:rFonts w:ascii="Times New Roman" w:hAnsi="Times New Roman" w:cs="Times New Roman"/>
+                <w:sz w:val="28"/>
+                <w:szCs w:val="28"/>
+                <w:lang w:val="vi-VN"/>
+              </w:rPr>
+              <w:t>Dễ đọc hơn với các giá trị cố định</w:t>
+            </w:r>
+          </w:p>
+        </w:tc>
+      </w:tr>
+      <w:tr>
+        <w:tc>
+          <w:tcPr>
+            <w:tcW w:w="3116" w:type="dxa"/>
+          </w:tcPr>
+          <w:p>
+            <w:pPr>
+              <w:rPr>
+                <w:rFonts w:ascii="Times New Roman" w:hAnsi="Times New Roman" w:cs="Times New Roman"/>
+                <w:sz w:val="28"/>
+                <w:szCs w:val="28"/>
+                <w:lang w:val="vi-VN"/>
+              </w:rPr>
+            </w:pPr>
+            <w:r>
+              <w:rPr>
+                <w:rFonts w:ascii="Times New Roman" w:hAnsi="Times New Roman" w:cs="Times New Roman"/>
+                <w:sz w:val="28"/>
+                <w:szCs w:val="28"/>
+                <w:lang w:val="vi-VN"/>
+              </w:rPr>
+              <w:lastRenderedPageBreak/>
+              <w:t>Hiệu suất</w:t>
+            </w:r>
+          </w:p>
+        </w:tc>
+        <w:tc>
+          <w:tcPr>
+            <w:tcW w:w="3117" w:type="dxa"/>
+          </w:tcPr>
+          <w:p>
+            <w:pPr>
+              <w:rPr>
+                <w:rFonts w:ascii="Times New Roman" w:hAnsi="Times New Roman" w:cs="Times New Roman"/>
+                <w:sz w:val="28"/>
+                <w:szCs w:val="28"/>
+                <w:lang w:val="vi-VN"/>
+              </w:rPr>
+            </w:pPr>
+            <w:r>
+              <w:rPr>
+                <w:rFonts w:ascii="Times New Roman" w:hAnsi="Times New Roman" w:cs="Times New Roman"/>
+                <w:sz w:val="28"/>
+                <w:szCs w:val="28"/>
+                <w:lang w:val="vi-VN"/>
+              </w:rPr>
+              <w:t>Có thể chậm hơn do phải kiểm tra từng điều kiện</w:t>
+            </w:r>
+          </w:p>
+        </w:tc>
+        <w:tc>
+          <w:tcPr>
+            <w:tcW w:w="3117" w:type="dxa"/>
+          </w:tcPr>
+          <w:p>
+            <w:pPr>
+              <w:rPr>
+                <w:rFonts w:ascii="Times New Roman" w:hAnsi="Times New Roman" w:cs="Times New Roman"/>
+                <w:sz w:val="28"/>
+                <w:szCs w:val="28"/>
+                <w:lang w:val="vi-VN"/>
+              </w:rPr>
+            </w:pPr>
+            <w:r>
+              <w:rPr>
+                <w:rFonts w:ascii="Times New Roman" w:hAnsi="Times New Roman" w:cs="Times New Roman"/>
+                <w:sz w:val="28"/>
+                <w:szCs w:val="28"/>
+                <w:lang w:val="vi-VN"/>
+              </w:rPr>
+              <w:t>Thường nhanh hơn nhờ tối ưu hóa của JVM</w:t>
+            </w:r>
+          </w:p>
+        </w:tc>
+      </w:tr>
+      <w:tr>
+        <w:tc>
+          <w:tcPr>
+            <w:tcW w:w="3116" w:type="dxa"/>
+          </w:tcPr>
+          <w:p>
+            <w:pPr>
+              <w:rPr>
+                <w:rFonts w:ascii="Times New Roman" w:hAnsi="Times New Roman" w:cs="Times New Roman"/>
+                <w:sz w:val="28"/>
+                <w:szCs w:val="28"/>
+                <w:lang w:val="vi-VN"/>
+              </w:rPr>
+            </w:pPr>
+            <w:r>
+              <w:rPr>
+                <w:rFonts w:ascii="Times New Roman" w:hAnsi="Times New Roman" w:cs="Times New Roman"/>
+                <w:sz w:val="28"/>
+                <w:szCs w:val="28"/>
+                <w:lang w:val="vi-VN"/>
+              </w:rPr>
+              <w:t>Khả năng mở rộng</w:t>
+            </w:r>
+          </w:p>
+        </w:tc>
+        <w:tc>
+          <w:tcPr>
+            <w:tcW w:w="3117" w:type="dxa"/>
+          </w:tcPr>
+          <w:p>
+            <w:pPr>
+              <w:rPr>
+                <w:rFonts w:ascii="Times New Roman" w:hAnsi="Times New Roman" w:cs="Times New Roman"/>
+                <w:sz w:val="28"/>
+                <w:szCs w:val="28"/>
+                <w:lang w:val="vi-VN"/>
+              </w:rPr>
+            </w:pPr>
+            <w:r>
+              <w:rPr>
+                <w:rFonts w:ascii="Times New Roman" w:hAnsi="Times New Roman" w:cs="Times New Roman"/>
+                <w:sz w:val="28"/>
+                <w:szCs w:val="28"/>
+                <w:lang w:val="vi-VN"/>
+              </w:rPr>
+              <w:t>Linh hoạt hơn, có thể kiểm tra phạm vi điều kiện</w:t>
+            </w:r>
+          </w:p>
+        </w:tc>
+        <w:tc>
+          <w:tcPr>
+            <w:tcW w:w="3117" w:type="dxa"/>
+          </w:tcPr>
+          <w:p>
+            <w:pPr>
+              <w:rPr>
+                <w:rFonts w:ascii="Times New Roman" w:hAnsi="Times New Roman" w:cs="Times New Roman"/>
+                <w:sz w:val="28"/>
+                <w:szCs w:val="28"/>
+                <w:lang w:val="vi-VN"/>
+              </w:rPr>
+            </w:pPr>
+            <w:r>
+              <w:rPr>
+                <w:rFonts w:ascii="Times New Roman" w:hAnsi="Times New Roman" w:cs="Times New Roman"/>
+                <w:sz w:val="28"/>
+                <w:szCs w:val="28"/>
+                <w:lang w:val="vi-VN"/>
+              </w:rPr>
+              <w:t>Hạn chế hơn, chỉ kiểm tra giá trị cố định</w:t>
+            </w:r>
+          </w:p>
+        </w:tc>
+      </w:tr>
+      <w:tr>
+        <w:tc>
+          <w:tcPr>
+            <w:tcW w:w="3116" w:type="dxa"/>
+          </w:tcPr>
+          <w:p>
+            <w:pPr>
+              <w:rPr>
+                <w:rFonts w:ascii="Times New Roman" w:hAnsi="Times New Roman" w:cs="Times New Roman"/>
+                <w:sz w:val="28"/>
+                <w:szCs w:val="28"/>
+                <w:lang w:val="vi-VN"/>
+              </w:rPr>
+            </w:pPr>
+            <w:r>
+              <w:rPr>
+                <w:rFonts w:ascii="Times New Roman" w:hAnsi="Times New Roman" w:cs="Times New Roman"/>
+                <w:sz w:val="28"/>
+                <w:szCs w:val="28"/>
+                <w:lang w:val="vi-VN"/>
+              </w:rPr>
+              <w:t>Hỗ trợ kiểu dữ liệu</w:t>
+            </w:r>
+          </w:p>
+        </w:tc>
+        <w:tc>
+          <w:tcPr>
+            <w:tcW w:w="3117" w:type="dxa"/>
+          </w:tcPr>
+          <w:p>
+            <w:pPr>
+              <w:rPr>
+                <w:rFonts w:ascii="Times New Roman" w:hAnsi="Times New Roman" w:cs="Times New Roman"/>
+                <w:sz w:val="28"/>
+                <w:szCs w:val="28"/>
+                <w:lang w:val="vi-VN"/>
+              </w:rPr>
+            </w:pPr>
+            <w:r>
+              <w:rPr>
+                <w:rFonts w:ascii="Times New Roman" w:hAnsi="Times New Roman" w:cs="Times New Roman"/>
+                <w:sz w:val="28"/>
+                <w:szCs w:val="28"/>
+                <w:lang w:val="vi-VN"/>
+              </w:rPr>
+              <w:t>Bất kỳ kiểu dữ liệu nào</w:t>
+            </w:r>
+          </w:p>
+        </w:tc>
+        <w:tc>
+          <w:tcPr>
+            <w:tcW w:w="3117" w:type="dxa"/>
+          </w:tcPr>
+          <w:p>
+            <w:pPr>
+              <w:rPr>
+                <w:rFonts w:ascii="Times New Roman" w:hAnsi="Times New Roman" w:cs="Times New Roman"/>
+                <w:sz w:val="28"/>
+                <w:szCs w:val="28"/>
+                <w:lang w:val="vi-VN"/>
+              </w:rPr>
+            </w:pPr>
+            <w:r>
+              <w:rPr>
+                <w:rFonts w:ascii="Times New Roman" w:hAnsi="Times New Roman" w:cs="Times New Roman"/>
+                <w:sz w:val="28"/>
+                <w:szCs w:val="28"/>
+                <w:lang w:val="vi-VN"/>
+              </w:rPr>
+              <w:t>Chỉ hỗ trợ int, char,String, enum</w:t>
+            </w:r>
+          </w:p>
+        </w:tc>
+      </w:tr>
+      <w:tr>
+        <w:tc>
+          <w:tcPr>
+            <w:tcW w:w="3116" w:type="dxa"/>
+          </w:tcPr>
+          <w:p>
+            <w:pPr>
+              <w:rPr>
+                <w:rFonts w:ascii="Times New Roman" w:hAnsi="Times New Roman" w:cs="Times New Roman"/>
+                <w:sz w:val="28"/>
+                <w:szCs w:val="28"/>
+                <w:lang w:val="vi-VN"/>
+              </w:rPr>
+            </w:pPr>
+            <w:r>
+              <w:rPr>
+                <w:rFonts w:ascii="Times New Roman" w:hAnsi="Times New Roman" w:cs="Times New Roman"/>
+                <w:sz w:val="28"/>
+                <w:szCs w:val="28"/>
+                <w:lang w:val="vi-VN"/>
+              </w:rPr>
+              <w:t>Sử dụng break</w:t>
+            </w:r>
+          </w:p>
+        </w:tc>
+        <w:tc>
+          <w:tcPr>
+            <w:tcW w:w="3117" w:type="dxa"/>
+          </w:tcPr>
+          <w:p>
+            <w:pPr>
+              <w:rPr>
+                <w:rFonts w:ascii="Times New Roman" w:hAnsi="Times New Roman" w:cs="Times New Roman"/>
+                <w:sz w:val="28"/>
+                <w:szCs w:val="28"/>
+                <w:lang w:val="vi-VN"/>
+              </w:rPr>
+            </w:pPr>
+            <w:r>
+              <w:rPr>
+                <w:rFonts w:ascii="Times New Roman" w:hAnsi="Times New Roman" w:cs="Times New Roman"/>
+                <w:sz w:val="28"/>
+                <w:szCs w:val="28"/>
+                <w:lang w:val="vi-VN"/>
+              </w:rPr>
+              <w:t>Không cần</w:t>
+            </w:r>
+          </w:p>
+        </w:tc>
+        <w:tc>
+          <w:tcPr>
+            <w:tcW w:w="3117" w:type="dxa"/>
+          </w:tcPr>
+          <w:p>
+            <w:pPr>
+              <w:rPr>
+                <w:rFonts w:ascii="Times New Roman" w:hAnsi="Times New Roman" w:cs="Times New Roman"/>
+                <w:sz w:val="28"/>
+                <w:szCs w:val="28"/>
+                <w:lang w:val="vi-VN"/>
+              </w:rPr>
+            </w:pPr>
+            <w:r>
+              <w:rPr>
+                <w:rFonts w:ascii="Times New Roman" w:hAnsi="Times New Roman" w:cs="Times New Roman"/>
+                <w:sz w:val="28"/>
+                <w:szCs w:val="28"/>
+                <w:lang w:val="vi-VN"/>
+              </w:rPr>
+              <w:t>Cần break để tránh thực thi tiếp các case khác</w:t>
+            </w:r>
+          </w:p>
+        </w:tc>
+      </w:tr>
+    </w:tbl>
     <w:p>
       <w:pPr>
         <w:rPr>
@@ -9306,54 +9832,9 @@
           <w:bCs/>
           <w:sz w:val="28"/>
           <w:szCs w:val="28"/>
-        </w:rPr>
-      </w:pPr>
-      <w:r>
-        <w:rPr>
-          <w:rFonts w:ascii="Times New Roman" w:hAnsi="Times New Roman" w:cs="Times New Roman"/>
-          <w:b/>
-          <w:bCs/>
-          <w:noProof/>
-          <w:sz w:val="28"/>
-          <w:szCs w:val="28"/>
-        </w:rPr>
-        <w:lastRenderedPageBreak/>
-        <w:drawing>
-          <wp:inline distT="0" distB="0" distL="0" distR="0" wp14:anchorId="0586A8FE" wp14:editId="46BEB4ED">
-            <wp:extent cx="5943600" cy="3099435"/>
-            <wp:effectExtent l="0" t="0" r="0" b="5715"/>
-            <wp:docPr id="1907694877" name="Picture 1"/>
-            <wp:cNvGraphicFramePr>
-              <a:graphicFrameLocks xmlns:a="http://schemas.openxmlformats.org/drawingml/2006/main" noChangeAspect="1"/>
-            </wp:cNvGraphicFramePr>
-            <a:graphic xmlns:a="http://schemas.openxmlformats.org/drawingml/2006/main">
-              <a:graphicData uri="http://schemas.openxmlformats.org/drawingml/2006/picture">
-                <pic:pic xmlns:pic="http://schemas.openxmlformats.org/drawingml/2006/picture">
-                  <pic:nvPicPr>
-                    <pic:cNvPr id="1907694877" name=""/>
-                    <pic:cNvPicPr/>
-                  </pic:nvPicPr>
-                  <pic:blipFill>
-                    <a:blip r:embed="rId12"/>
-                    <a:stretch>
-                      <a:fillRect/>
-                    </a:stretch>
-                  </pic:blipFill>
-                  <pic:spPr>
-                    <a:xfrm>
-                      <a:off x="0" y="0"/>
-                      <a:ext cx="5943600" cy="3099435"/>
-                    </a:xfrm>
-                    <a:prstGeom prst="rect">
-                      <a:avLst/>
-                    </a:prstGeom>
-                  </pic:spPr>
-                </pic:pic>
-              </a:graphicData>
-            </a:graphic>
-          </wp:inline>
-        </w:drawing>
-      </w:r>
+          <w:lang w:val="vi-VN"/>
+        </w:rPr>
+      </w:pPr>
     </w:p>
     <w:p>
       <w:pPr>
@@ -10023,7 +10504,6 @@
           <w:szCs w:val="33"/>
           <w14:ligatures w14:val="none"/>
         </w:rPr>
-        <w:lastRenderedPageBreak/>
         <w:t xml:space="preserve">            </w:t>
       </w:r>
       <w:r>
@@ -10462,6 +10942,7 @@
           <w:szCs w:val="33"/>
           <w14:ligatures w14:val="none"/>
         </w:rPr>
+        <w:lastRenderedPageBreak/>
         <w:t xml:space="preserve">            </w:t>
       </w:r>
       <w:r>
@@ -11460,7 +11941,6 @@
           <w:szCs w:val="33"/>
           <w14:ligatures w14:val="none"/>
         </w:rPr>
-        <w:lastRenderedPageBreak/>
         <w:t xml:space="preserve">        </w:t>
       </w:r>
       <w:r>
@@ -11910,6 +12390,7 @@
           <w:szCs w:val="33"/>
           <w14:ligatures w14:val="none"/>
         </w:rPr>
+        <w:lastRenderedPageBreak/>
         <w:t xml:space="preserve">    </w:t>
       </w:r>
       <w:r>
@@ -13314,52 +13795,675 @@
       </w:r>
     </w:p>
     <w:p/>
+    <w:tbl>
+      <w:tblPr>
+        <w:tblStyle w:val="TableGrid"/>
+        <w:tblW w:w="0" w:type="auto"/>
+        <w:tblLook w:val="04A0" w:firstRow="1" w:lastRow="0" w:firstColumn="1" w:lastColumn="0" w:noHBand="0" w:noVBand="1"/>
+      </w:tblPr>
+      <w:tblGrid>
+        <w:gridCol w:w="3238"/>
+        <w:gridCol w:w="3056"/>
+        <w:gridCol w:w="3056"/>
+      </w:tblGrid>
+      <w:tr>
+        <w:tc>
+          <w:tcPr>
+            <w:tcW w:w="3238" w:type="dxa"/>
+          </w:tcPr>
+          <w:p>
+            <w:pPr>
+              <w:rPr>
+                <w:rFonts w:ascii="Times New Roman" w:hAnsi="Times New Roman" w:cs="Times New Roman"/>
+                <w:sz w:val="28"/>
+                <w:szCs w:val="28"/>
+                <w:lang w:val="vi-VN"/>
+              </w:rPr>
+            </w:pPr>
+            <w:r>
+              <w:rPr>
+                <w:rFonts w:ascii="Times New Roman" w:hAnsi="Times New Roman" w:cs="Times New Roman"/>
+                <w:sz w:val="28"/>
+                <w:szCs w:val="28"/>
+                <w:lang w:val="vi-VN"/>
+              </w:rPr>
+              <w:t>Tiêu chí</w:t>
+            </w:r>
+          </w:p>
+        </w:tc>
+        <w:tc>
+          <w:tcPr>
+            <w:tcW w:w="3056" w:type="dxa"/>
+          </w:tcPr>
+          <w:p>
+            <w:pPr>
+              <w:rPr>
+                <w:rFonts w:ascii="Times New Roman" w:hAnsi="Times New Roman" w:cs="Times New Roman"/>
+                <w:sz w:val="28"/>
+                <w:szCs w:val="28"/>
+              </w:rPr>
+            </w:pPr>
+            <w:r>
+              <w:rPr>
+                <w:rFonts w:ascii="Times New Roman" w:hAnsi="Times New Roman" w:cs="Times New Roman"/>
+                <w:sz w:val="28"/>
+                <w:szCs w:val="28"/>
+              </w:rPr>
+              <w:t>For</w:t>
+            </w:r>
+          </w:p>
+        </w:tc>
+        <w:tc>
+          <w:tcPr>
+            <w:tcW w:w="3056" w:type="dxa"/>
+          </w:tcPr>
+          <w:p>
+            <w:pPr>
+              <w:rPr>
+                <w:rFonts w:ascii="Times New Roman" w:hAnsi="Times New Roman" w:cs="Times New Roman"/>
+                <w:sz w:val="28"/>
+                <w:szCs w:val="28"/>
+              </w:rPr>
+            </w:pPr>
+            <w:r>
+              <w:rPr>
+                <w:rFonts w:ascii="Times New Roman" w:hAnsi="Times New Roman" w:cs="Times New Roman"/>
+                <w:sz w:val="28"/>
+                <w:szCs w:val="28"/>
+              </w:rPr>
+              <w:t>While</w:t>
+            </w:r>
+          </w:p>
+        </w:tc>
+      </w:tr>
+      <w:tr>
+        <w:tc>
+          <w:tcPr>
+            <w:tcW w:w="3238" w:type="dxa"/>
+          </w:tcPr>
+          <w:p>
+            <w:pPr>
+              <w:rPr>
+                <w:rFonts w:ascii="Times New Roman" w:hAnsi="Times New Roman" w:cs="Times New Roman"/>
+                <w:sz w:val="28"/>
+                <w:szCs w:val="28"/>
+                <w:lang w:val="vi-VN"/>
+              </w:rPr>
+            </w:pPr>
+            <w:r>
+              <w:rPr>
+                <w:rFonts w:ascii="Times New Roman" w:hAnsi="Times New Roman" w:cs="Times New Roman"/>
+                <w:sz w:val="28"/>
+                <w:szCs w:val="28"/>
+              </w:rPr>
+              <w:lastRenderedPageBreak/>
+              <w:t>Khi</w:t>
+            </w:r>
+            <w:r>
+              <w:rPr>
+                <w:rFonts w:ascii="Times New Roman" w:hAnsi="Times New Roman" w:cs="Times New Roman"/>
+                <w:sz w:val="28"/>
+                <w:szCs w:val="28"/>
+                <w:lang w:val="vi-VN"/>
+              </w:rPr>
+              <w:t xml:space="preserve"> nào dùng?</w:t>
+            </w:r>
+          </w:p>
+        </w:tc>
+        <w:tc>
+          <w:tcPr>
+            <w:tcW w:w="3056" w:type="dxa"/>
+          </w:tcPr>
+          <w:p>
+            <w:pPr>
+              <w:rPr>
+                <w:rFonts w:ascii="Times New Roman" w:hAnsi="Times New Roman" w:cs="Times New Roman"/>
+                <w:sz w:val="28"/>
+                <w:szCs w:val="28"/>
+                <w:lang w:val="vi-VN"/>
+              </w:rPr>
+            </w:pPr>
+            <w:r>
+              <w:rPr>
+                <w:rFonts w:ascii="Times New Roman" w:hAnsi="Times New Roman" w:cs="Times New Roman"/>
+                <w:sz w:val="28"/>
+                <w:szCs w:val="28"/>
+              </w:rPr>
+              <w:t>Khi</w:t>
+            </w:r>
+            <w:r>
+              <w:rPr>
+                <w:rFonts w:ascii="Times New Roman" w:hAnsi="Times New Roman" w:cs="Times New Roman"/>
+                <w:sz w:val="28"/>
+                <w:szCs w:val="28"/>
+                <w:lang w:val="vi-VN"/>
+              </w:rPr>
+              <w:t xml:space="preserve"> biết trước số lần lặp</w:t>
+            </w:r>
+          </w:p>
+        </w:tc>
+        <w:tc>
+          <w:tcPr>
+            <w:tcW w:w="3056" w:type="dxa"/>
+          </w:tcPr>
+          <w:p>
+            <w:pPr>
+              <w:rPr>
+                <w:rFonts w:ascii="Times New Roman" w:hAnsi="Times New Roman" w:cs="Times New Roman"/>
+                <w:sz w:val="28"/>
+                <w:szCs w:val="28"/>
+                <w:lang w:val="vi-VN"/>
+              </w:rPr>
+            </w:pPr>
+            <w:r>
+              <w:rPr>
+                <w:rFonts w:ascii="Times New Roman" w:hAnsi="Times New Roman" w:cs="Times New Roman"/>
+                <w:sz w:val="28"/>
+                <w:szCs w:val="28"/>
+              </w:rPr>
+              <w:t>Khi</w:t>
+            </w:r>
+            <w:r>
+              <w:rPr>
+                <w:rFonts w:ascii="Times New Roman" w:hAnsi="Times New Roman" w:cs="Times New Roman"/>
+                <w:sz w:val="28"/>
+                <w:szCs w:val="28"/>
+                <w:lang w:val="vi-VN"/>
+              </w:rPr>
+              <w:t xml:space="preserve"> chưa biết trước số lần lặp</w:t>
+            </w:r>
+          </w:p>
+        </w:tc>
+      </w:tr>
+      <w:tr>
+        <w:tc>
+          <w:tcPr>
+            <w:tcW w:w="3238" w:type="dxa"/>
+          </w:tcPr>
+          <w:p>
+            <w:pPr>
+              <w:rPr>
+                <w:rFonts w:ascii="Times New Roman" w:hAnsi="Times New Roman" w:cs="Times New Roman"/>
+                <w:sz w:val="28"/>
+                <w:szCs w:val="28"/>
+                <w:lang w:val="vi-VN"/>
+              </w:rPr>
+            </w:pPr>
+            <w:r>
+              <w:rPr>
+                <w:rFonts w:ascii="Times New Roman" w:hAnsi="Times New Roman" w:cs="Times New Roman"/>
+                <w:sz w:val="28"/>
+                <w:szCs w:val="28"/>
+              </w:rPr>
+              <w:t>Cấu</w:t>
+            </w:r>
+            <w:r>
+              <w:rPr>
+                <w:rFonts w:ascii="Times New Roman" w:hAnsi="Times New Roman" w:cs="Times New Roman"/>
+                <w:sz w:val="28"/>
+                <w:szCs w:val="28"/>
+                <w:lang w:val="vi-VN"/>
+              </w:rPr>
+              <w:t xml:space="preserve"> trúc</w:t>
+            </w:r>
+          </w:p>
+        </w:tc>
+        <w:tc>
+          <w:tcPr>
+            <w:tcW w:w="3056" w:type="dxa"/>
+          </w:tcPr>
+          <w:p>
+            <w:pPr>
+              <w:rPr>
+                <w:rFonts w:ascii="Times New Roman" w:hAnsi="Times New Roman" w:cs="Times New Roman"/>
+                <w:sz w:val="28"/>
+                <w:szCs w:val="28"/>
+                <w:lang w:val="vi-VN"/>
+              </w:rPr>
+            </w:pPr>
+            <w:r>
+              <w:rPr>
+                <w:rFonts w:ascii="Times New Roman" w:hAnsi="Times New Roman" w:cs="Times New Roman"/>
+                <w:sz w:val="28"/>
+                <w:szCs w:val="28"/>
+              </w:rPr>
+              <w:t>Gồm</w:t>
+            </w:r>
+            <w:r>
+              <w:rPr>
+                <w:rFonts w:ascii="Times New Roman" w:hAnsi="Times New Roman" w:cs="Times New Roman"/>
+                <w:sz w:val="28"/>
+                <w:szCs w:val="28"/>
+                <w:lang w:val="vi-VN"/>
+              </w:rPr>
+              <w:t xml:space="preserve"> khởi tạo, điều kiện, cập nhật trong một dòng</w:t>
+            </w:r>
+          </w:p>
+        </w:tc>
+        <w:tc>
+          <w:tcPr>
+            <w:tcW w:w="3056" w:type="dxa"/>
+          </w:tcPr>
+          <w:p>
+            <w:pPr>
+              <w:rPr>
+                <w:rFonts w:ascii="Times New Roman" w:hAnsi="Times New Roman" w:cs="Times New Roman"/>
+                <w:sz w:val="28"/>
+                <w:szCs w:val="28"/>
+                <w:lang w:val="vi-VN"/>
+              </w:rPr>
+            </w:pPr>
+            <w:r>
+              <w:rPr>
+                <w:rFonts w:ascii="Times New Roman" w:hAnsi="Times New Roman" w:cs="Times New Roman"/>
+                <w:sz w:val="28"/>
+                <w:szCs w:val="28"/>
+              </w:rPr>
+              <w:t>Chỉ</w:t>
+            </w:r>
+            <w:r>
+              <w:rPr>
+                <w:rFonts w:ascii="Times New Roman" w:hAnsi="Times New Roman" w:cs="Times New Roman"/>
+                <w:sz w:val="28"/>
+                <w:szCs w:val="28"/>
+                <w:lang w:val="vi-VN"/>
+              </w:rPr>
+              <w:t xml:space="preserve"> có điều kiện, khởi tạo &amp; cập nhật tách rời</w:t>
+            </w:r>
+          </w:p>
+        </w:tc>
+      </w:tr>
+      <w:tr>
+        <w:tc>
+          <w:tcPr>
+            <w:tcW w:w="3238" w:type="dxa"/>
+          </w:tcPr>
+          <w:p>
+            <w:pPr>
+              <w:rPr>
+                <w:rFonts w:ascii="Times New Roman" w:hAnsi="Times New Roman" w:cs="Times New Roman"/>
+                <w:sz w:val="28"/>
+                <w:szCs w:val="28"/>
+                <w:lang w:val="vi-VN"/>
+              </w:rPr>
+            </w:pPr>
+            <w:r>
+              <w:rPr>
+                <w:rFonts w:ascii="Times New Roman" w:hAnsi="Times New Roman" w:cs="Times New Roman"/>
+                <w:sz w:val="28"/>
+                <w:szCs w:val="28"/>
+              </w:rPr>
+              <w:t>Tính</w:t>
+            </w:r>
+            <w:r>
+              <w:rPr>
+                <w:rFonts w:ascii="Times New Roman" w:hAnsi="Times New Roman" w:cs="Times New Roman"/>
+                <w:sz w:val="28"/>
+                <w:szCs w:val="28"/>
+                <w:lang w:val="vi-VN"/>
+              </w:rPr>
+              <w:t xml:space="preserve"> đọc hiểu</w:t>
+            </w:r>
+          </w:p>
+        </w:tc>
+        <w:tc>
+          <w:tcPr>
+            <w:tcW w:w="3056" w:type="dxa"/>
+          </w:tcPr>
+          <w:p>
+            <w:pPr>
+              <w:rPr>
+                <w:rFonts w:ascii="Times New Roman" w:hAnsi="Times New Roman" w:cs="Times New Roman"/>
+                <w:sz w:val="28"/>
+                <w:szCs w:val="28"/>
+                <w:lang w:val="vi-VN"/>
+              </w:rPr>
+            </w:pPr>
+            <w:r>
+              <w:rPr>
+                <w:rFonts w:ascii="Times New Roman" w:hAnsi="Times New Roman" w:cs="Times New Roman"/>
+                <w:sz w:val="28"/>
+                <w:szCs w:val="28"/>
+              </w:rPr>
+              <w:t>Dễ</w:t>
+            </w:r>
+            <w:r>
+              <w:rPr>
+                <w:rFonts w:ascii="Times New Roman" w:hAnsi="Times New Roman" w:cs="Times New Roman"/>
+                <w:sz w:val="28"/>
+                <w:szCs w:val="28"/>
+                <w:lang w:val="vi-VN"/>
+              </w:rPr>
+              <w:t xml:space="preserve"> đọc nếu số lần lặp cố định</w:t>
+            </w:r>
+          </w:p>
+        </w:tc>
+        <w:tc>
+          <w:tcPr>
+            <w:tcW w:w="3056" w:type="dxa"/>
+          </w:tcPr>
+          <w:p>
+            <w:pPr>
+              <w:rPr>
+                <w:rFonts w:ascii="Times New Roman" w:hAnsi="Times New Roman" w:cs="Times New Roman"/>
+                <w:sz w:val="28"/>
+                <w:szCs w:val="28"/>
+                <w:lang w:val="vi-VN"/>
+              </w:rPr>
+            </w:pPr>
+            <w:r>
+              <w:rPr>
+                <w:rFonts w:ascii="Times New Roman" w:hAnsi="Times New Roman" w:cs="Times New Roman"/>
+                <w:sz w:val="28"/>
+                <w:szCs w:val="28"/>
+              </w:rPr>
+              <w:t>Dễ</w:t>
+            </w:r>
+            <w:r>
+              <w:rPr>
+                <w:rFonts w:ascii="Times New Roman" w:hAnsi="Times New Roman" w:cs="Times New Roman"/>
+                <w:sz w:val="28"/>
+                <w:szCs w:val="28"/>
+                <w:lang w:val="vi-VN"/>
+              </w:rPr>
+              <w:t xml:space="preserve"> hơn nếu điều kiện thay đổi theo luồng chương trình</w:t>
+            </w:r>
+          </w:p>
+        </w:tc>
+      </w:tr>
+      <w:tr>
+        <w:tc>
+          <w:tcPr>
+            <w:tcW w:w="3238" w:type="dxa"/>
+          </w:tcPr>
+          <w:p>
+            <w:pPr>
+              <w:rPr>
+                <w:rFonts w:ascii="Times New Roman" w:hAnsi="Times New Roman" w:cs="Times New Roman"/>
+                <w:sz w:val="28"/>
+                <w:szCs w:val="28"/>
+                <w:lang w:val="vi-VN"/>
+              </w:rPr>
+            </w:pPr>
+            <w:r>
+              <w:rPr>
+                <w:rFonts w:ascii="Times New Roman" w:hAnsi="Times New Roman" w:cs="Times New Roman"/>
+                <w:sz w:val="28"/>
+                <w:szCs w:val="28"/>
+              </w:rPr>
+              <w:t>Hiệu</w:t>
+            </w:r>
+            <w:r>
+              <w:rPr>
+                <w:rFonts w:ascii="Times New Roman" w:hAnsi="Times New Roman" w:cs="Times New Roman"/>
+                <w:sz w:val="28"/>
+                <w:szCs w:val="28"/>
+                <w:lang w:val="vi-VN"/>
+              </w:rPr>
+              <w:t xml:space="preserve"> suất</w:t>
+            </w:r>
+          </w:p>
+        </w:tc>
+        <w:tc>
+          <w:tcPr>
+            <w:tcW w:w="3056" w:type="dxa"/>
+          </w:tcPr>
+          <w:p>
+            <w:pPr>
+              <w:rPr>
+                <w:rFonts w:ascii="Times New Roman" w:hAnsi="Times New Roman" w:cs="Times New Roman"/>
+                <w:sz w:val="28"/>
+                <w:szCs w:val="28"/>
+                <w:lang w:val="vi-VN"/>
+              </w:rPr>
+            </w:pPr>
+            <w:r>
+              <w:rPr>
+                <w:rFonts w:ascii="Times New Roman" w:hAnsi="Times New Roman" w:cs="Times New Roman"/>
+                <w:sz w:val="28"/>
+                <w:szCs w:val="28"/>
+              </w:rPr>
+              <w:t>Ngang</w:t>
+            </w:r>
+            <w:r>
+              <w:rPr>
+                <w:rFonts w:ascii="Times New Roman" w:hAnsi="Times New Roman" w:cs="Times New Roman"/>
+                <w:sz w:val="28"/>
+                <w:szCs w:val="28"/>
+                <w:lang w:val="vi-VN"/>
+              </w:rPr>
+              <w:t xml:space="preserve"> nhau, tùy vào cách sử dụng</w:t>
+            </w:r>
+          </w:p>
+        </w:tc>
+        <w:tc>
+          <w:tcPr>
+            <w:tcW w:w="3056" w:type="dxa"/>
+          </w:tcPr>
+          <w:p>
+            <w:pPr>
+              <w:rPr>
+                <w:rFonts w:ascii="Times New Roman" w:hAnsi="Times New Roman" w:cs="Times New Roman"/>
+                <w:sz w:val="28"/>
+                <w:szCs w:val="28"/>
+                <w:lang w:val="vi-VN"/>
+              </w:rPr>
+            </w:pPr>
+            <w:r>
+              <w:rPr>
+                <w:rFonts w:ascii="Times New Roman" w:hAnsi="Times New Roman" w:cs="Times New Roman"/>
+                <w:sz w:val="28"/>
+                <w:szCs w:val="28"/>
+              </w:rPr>
+              <w:t>Ngang</w:t>
+            </w:r>
+            <w:r>
+              <w:rPr>
+                <w:rFonts w:ascii="Times New Roman" w:hAnsi="Times New Roman" w:cs="Times New Roman"/>
+                <w:sz w:val="28"/>
+                <w:szCs w:val="28"/>
+                <w:lang w:val="vi-VN"/>
+              </w:rPr>
+              <w:t xml:space="preserve"> nhau tùy vào cách sử dụng</w:t>
+            </w:r>
+          </w:p>
+        </w:tc>
+      </w:tr>
+      <w:tr>
+        <w:tc>
+          <w:tcPr>
+            <w:tcW w:w="3238" w:type="dxa"/>
+          </w:tcPr>
+          <w:p>
+            <w:pPr>
+              <w:rPr>
+                <w:rFonts w:ascii="Times New Roman" w:hAnsi="Times New Roman" w:cs="Times New Roman"/>
+                <w:sz w:val="28"/>
+                <w:szCs w:val="28"/>
+                <w:lang w:val="vi-VN"/>
+              </w:rPr>
+            </w:pPr>
+            <w:r>
+              <w:rPr>
+                <w:rFonts w:ascii="Times New Roman" w:hAnsi="Times New Roman" w:cs="Times New Roman"/>
+                <w:sz w:val="28"/>
+                <w:szCs w:val="28"/>
+              </w:rPr>
+              <w:t>Tính</w:t>
+            </w:r>
+            <w:r>
+              <w:rPr>
+                <w:rFonts w:ascii="Times New Roman" w:hAnsi="Times New Roman" w:cs="Times New Roman"/>
+                <w:sz w:val="28"/>
+                <w:szCs w:val="28"/>
+                <w:lang w:val="vi-VN"/>
+              </w:rPr>
+              <w:t xml:space="preserve"> linh hoạt</w:t>
+            </w:r>
+          </w:p>
+        </w:tc>
+        <w:tc>
+          <w:tcPr>
+            <w:tcW w:w="3056" w:type="dxa"/>
+          </w:tcPr>
+          <w:p>
+            <w:pPr>
+              <w:rPr>
+                <w:rFonts w:ascii="Times New Roman" w:hAnsi="Times New Roman" w:cs="Times New Roman"/>
+                <w:sz w:val="28"/>
+                <w:szCs w:val="28"/>
+                <w:lang w:val="vi-VN"/>
+              </w:rPr>
+            </w:pPr>
+            <w:r>
+              <w:rPr>
+                <w:rFonts w:ascii="Times New Roman" w:hAnsi="Times New Roman" w:cs="Times New Roman"/>
+                <w:sz w:val="28"/>
+                <w:szCs w:val="28"/>
+              </w:rPr>
+              <w:t>Ít</w:t>
+            </w:r>
+            <w:r>
+              <w:rPr>
+                <w:rFonts w:ascii="Times New Roman" w:hAnsi="Times New Roman" w:cs="Times New Roman"/>
+                <w:sz w:val="28"/>
+                <w:szCs w:val="28"/>
+                <w:lang w:val="vi-VN"/>
+              </w:rPr>
+              <w:t xml:space="preserve"> linh hoạt hơn</w:t>
+            </w:r>
+          </w:p>
+        </w:tc>
+        <w:tc>
+          <w:tcPr>
+            <w:tcW w:w="3056" w:type="dxa"/>
+          </w:tcPr>
+          <w:p>
+            <w:pPr>
+              <w:rPr>
+                <w:rFonts w:ascii="Times New Roman" w:hAnsi="Times New Roman" w:cs="Times New Roman"/>
+                <w:sz w:val="28"/>
+                <w:szCs w:val="28"/>
+                <w:lang w:val="vi-VN"/>
+              </w:rPr>
+            </w:pPr>
+            <w:r>
+              <w:rPr>
+                <w:rFonts w:ascii="Times New Roman" w:hAnsi="Times New Roman" w:cs="Times New Roman"/>
+                <w:sz w:val="28"/>
+                <w:szCs w:val="28"/>
+              </w:rPr>
+              <w:t>Linh</w:t>
+            </w:r>
+            <w:r>
+              <w:rPr>
+                <w:rFonts w:ascii="Times New Roman" w:hAnsi="Times New Roman" w:cs="Times New Roman"/>
+                <w:sz w:val="28"/>
+                <w:szCs w:val="28"/>
+                <w:lang w:val="vi-VN"/>
+              </w:rPr>
+              <w:t xml:space="preserve"> hoạt hơn khi cần điều kiện phức tạp</w:t>
+            </w:r>
+          </w:p>
+        </w:tc>
+      </w:tr>
+      <w:tr>
+        <w:tc>
+          <w:tcPr>
+            <w:tcW w:w="3238" w:type="dxa"/>
+          </w:tcPr>
+          <w:p>
+            <w:pPr>
+              <w:rPr>
+                <w:rFonts w:ascii="Times New Roman" w:hAnsi="Times New Roman" w:cs="Times New Roman"/>
+                <w:sz w:val="28"/>
+                <w:szCs w:val="28"/>
+                <w:lang w:val="vi-VN"/>
+              </w:rPr>
+            </w:pPr>
+            <w:r>
+              <w:rPr>
+                <w:rFonts w:ascii="Times New Roman" w:hAnsi="Times New Roman" w:cs="Times New Roman"/>
+                <w:sz w:val="28"/>
+                <w:szCs w:val="28"/>
+                <w:lang w:val="vi-VN"/>
+              </w:rPr>
+              <w:t>Nguy cơ lặp vô hạn</w:t>
+            </w:r>
+          </w:p>
+        </w:tc>
+        <w:tc>
+          <w:tcPr>
+            <w:tcW w:w="3056" w:type="dxa"/>
+          </w:tcPr>
+          <w:p>
+            <w:pPr>
+              <w:rPr>
+                <w:rFonts w:ascii="Times New Roman" w:hAnsi="Times New Roman" w:cs="Times New Roman"/>
+                <w:sz w:val="28"/>
+                <w:szCs w:val="28"/>
+                <w:lang w:val="vi-VN"/>
+              </w:rPr>
+            </w:pPr>
+            <w:r>
+              <w:rPr>
+                <w:rFonts w:ascii="Times New Roman" w:hAnsi="Times New Roman" w:cs="Times New Roman"/>
+                <w:sz w:val="28"/>
+                <w:szCs w:val="28"/>
+              </w:rPr>
+              <w:t>Ít</w:t>
+            </w:r>
+            <w:r>
+              <w:rPr>
+                <w:rFonts w:ascii="Times New Roman" w:hAnsi="Times New Roman" w:cs="Times New Roman"/>
+                <w:sz w:val="28"/>
+                <w:szCs w:val="28"/>
+                <w:lang w:val="vi-VN"/>
+              </w:rPr>
+              <w:t xml:space="preserve"> xảy ra vì có cập nhật trong dòng for</w:t>
+            </w:r>
+          </w:p>
+        </w:tc>
+        <w:tc>
+          <w:tcPr>
+            <w:tcW w:w="3056" w:type="dxa"/>
+          </w:tcPr>
+          <w:p>
+            <w:pPr>
+              <w:rPr>
+                <w:rFonts w:ascii="Times New Roman" w:hAnsi="Times New Roman" w:cs="Times New Roman"/>
+                <w:sz w:val="28"/>
+                <w:szCs w:val="28"/>
+                <w:lang w:val="vi-VN"/>
+              </w:rPr>
+            </w:pPr>
+            <w:r>
+              <w:rPr>
+                <w:rFonts w:ascii="Times New Roman" w:hAnsi="Times New Roman" w:cs="Times New Roman"/>
+                <w:sz w:val="28"/>
+                <w:szCs w:val="28"/>
+              </w:rPr>
+              <w:t>Dễ</w:t>
+            </w:r>
+            <w:r>
+              <w:rPr>
+                <w:rFonts w:ascii="Times New Roman" w:hAnsi="Times New Roman" w:cs="Times New Roman"/>
+                <w:sz w:val="28"/>
+                <w:szCs w:val="28"/>
+                <w:lang w:val="vi-VN"/>
+              </w:rPr>
+              <w:t xml:space="preserve"> xảy ra nếu quên cập nhật điều kiện</w:t>
+            </w:r>
+          </w:p>
+        </w:tc>
+      </w:tr>
+    </w:tbl>
     <w:p>
       <w:pPr>
         <w:pBdr>
           <w:bottom w:val="double" w:sz="6" w:space="1" w:color="auto"/>
         </w:pBdr>
       </w:pPr>
-      <w:r>
-        <w:rPr>
-          <w:noProof/>
-        </w:rPr>
-        <w:drawing>
-          <wp:inline distT="0" distB="0" distL="0" distR="0" wp14:anchorId="56F884D7" wp14:editId="170D21D2">
-            <wp:extent cx="5943600" cy="2949575"/>
-            <wp:effectExtent l="0" t="0" r="0" b="3175"/>
-            <wp:docPr id="1651245704" name="Picture 1" descr="A screenshot of a computer&#10;&#10;AI-generated content may be incorrect."/>
-            <wp:cNvGraphicFramePr>
-              <a:graphicFrameLocks xmlns:a="http://schemas.openxmlformats.org/drawingml/2006/main" noChangeAspect="1"/>
-            </wp:cNvGraphicFramePr>
-            <a:graphic xmlns:a="http://schemas.openxmlformats.org/drawingml/2006/main">
-              <a:graphicData uri="http://schemas.openxmlformats.org/drawingml/2006/picture">
-                <pic:pic xmlns:pic="http://schemas.openxmlformats.org/drawingml/2006/picture">
-                  <pic:nvPicPr>
-                    <pic:cNvPr id="1651245704" name="Picture 1" descr="A screenshot of a computer&#10;&#10;AI-generated content may be incorrect."/>
-                    <pic:cNvPicPr/>
-                  </pic:nvPicPr>
-                  <pic:blipFill>
-                    <a:blip r:embed="rId13"/>
-                    <a:stretch>
-                      <a:fillRect/>
-                    </a:stretch>
-                  </pic:blipFill>
-                  <pic:spPr>
-                    <a:xfrm>
-                      <a:off x="0" y="0"/>
-                      <a:ext cx="5943600" cy="2949575"/>
-                    </a:xfrm>
-                    <a:prstGeom prst="rect">
-                      <a:avLst/>
-                    </a:prstGeom>
-                  </pic:spPr>
-                </pic:pic>
-              </a:graphicData>
-            </a:graphic>
-          </wp:inline>
-        </w:drawing>
-      </w:r>
     </w:p>
     <w:p>
       <w:pPr>
@@ -14213,6 +15317,44 @@
           <w:szCs w:val="20"/>
         </w:rPr>
         <w:br/>
+        <w:t xml:space="preserve">    </w:t>
+      </w:r>
+      <w:r>
+        <w:rPr>
+          <w:rFonts w:ascii="Courier New" w:eastAsia="Times New Roman" w:hAnsi="Courier New" w:cs="Courier New"/>
+          <w:color w:val="7A7E85"/>
+          <w:sz w:val="20"/>
+          <w:szCs w:val="20"/>
+        </w:rPr>
+        <w:t>// Hàm tính tổng từ 1 đến n</w:t>
+      </w:r>
+      <w:r>
+        <w:rPr>
+          <w:rFonts w:ascii="Courier New" w:eastAsia="Times New Roman" w:hAnsi="Courier New" w:cs="Courier New"/>
+          <w:color w:val="7A7E85"/>
+          <w:sz w:val="20"/>
+          <w:szCs w:val="20"/>
+        </w:rPr>
+        <w:br/>
+        <w:t xml:space="preserve">    </w:t>
+      </w:r>
+      <w:r>
+        <w:rPr>
+          <w:rFonts w:ascii="Courier New" w:eastAsia="Times New Roman" w:hAnsi="Courier New" w:cs="Courier New"/>
+          <w:color w:val="CF8E6D"/>
+          <w:sz w:val="20"/>
+          <w:szCs w:val="20"/>
+        </w:rPr>
+        <w:t xml:space="preserve">public static int </w:t>
+      </w:r>
+      <w:r>
+        <w:rPr>
+          <w:rFonts w:ascii="Courier New" w:eastAsia="Times New Roman" w:hAnsi="Courier New" w:cs="Courier New"/>
+          <w:color w:val="56A8F5"/>
+          <w:sz w:val="20"/>
+          <w:szCs w:val="20"/>
+        </w:rPr>
+        <w:t>sumToN</w:t>
       </w:r>
       <w:r>
         <w:rPr>
@@ -14221,27 +15363,7 @@
           <w:sz w:val="20"/>
           <w:szCs w:val="20"/>
         </w:rPr>
-        <w:lastRenderedPageBreak/>
-        <w:t xml:space="preserve">    </w:t>
-      </w:r>
-      <w:r>
-        <w:rPr>
-          <w:rFonts w:ascii="Courier New" w:eastAsia="Times New Roman" w:hAnsi="Courier New" w:cs="Courier New"/>
-          <w:color w:val="7A7E85"/>
-          <w:sz w:val="20"/>
-          <w:szCs w:val="20"/>
-        </w:rPr>
-        <w:t>// Hàm tính tổng từ 1 đến n</w:t>
-      </w:r>
-      <w:r>
-        <w:rPr>
-          <w:rFonts w:ascii="Courier New" w:eastAsia="Times New Roman" w:hAnsi="Courier New" w:cs="Courier New"/>
-          <w:color w:val="7A7E85"/>
-          <w:sz w:val="20"/>
-          <w:szCs w:val="20"/>
-        </w:rPr>
-        <w:br/>
-        <w:t xml:space="preserve">    </w:t>
+        <w:t>(</w:t>
       </w:r>
       <w:r>
         <w:rPr>
@@ -14250,16 +15372,7 @@
           <w:sz w:val="20"/>
           <w:szCs w:val="20"/>
         </w:rPr>
-        <w:t xml:space="preserve">public static int </w:t>
-      </w:r>
-      <w:r>
-        <w:rPr>
-          <w:rFonts w:ascii="Courier New" w:eastAsia="Times New Roman" w:hAnsi="Courier New" w:cs="Courier New"/>
-          <w:color w:val="56A8F5"/>
-          <w:sz w:val="20"/>
-          <w:szCs w:val="20"/>
-        </w:rPr>
-        <w:t>sumToN</w:t>
+        <w:t xml:space="preserve">int </w:t>
       </w:r>
       <w:r>
         <w:rPr>
@@ -14268,7 +15381,17 @@
           <w:sz w:val="20"/>
           <w:szCs w:val="20"/>
         </w:rPr>
-        <w:t>(</w:t>
+        <w:t>n) {</w:t>
+      </w:r>
+      <w:r>
+        <w:rPr>
+          <w:rFonts w:ascii="Courier New" w:eastAsia="Times New Roman" w:hAnsi="Courier New" w:cs="Courier New"/>
+          <w:color w:val="BCBEC4"/>
+          <w:sz w:val="20"/>
+          <w:szCs w:val="20"/>
+        </w:rPr>
+        <w:br/>
+        <w:t xml:space="preserve">        </w:t>
       </w:r>
       <w:r>
         <w:rPr>
@@ -14286,7 +15409,16 @@
           <w:sz w:val="20"/>
           <w:szCs w:val="20"/>
         </w:rPr>
-        <w:t>n) {</w:t>
+        <w:t xml:space="preserve">sum = </w:t>
+      </w:r>
+      <w:r>
+        <w:rPr>
+          <w:rFonts w:ascii="Courier New" w:eastAsia="Times New Roman" w:hAnsi="Courier New" w:cs="Courier New"/>
+          <w:color w:val="2AACB8"/>
+          <w:sz w:val="20"/>
+          <w:szCs w:val="20"/>
+        </w:rPr>
+        <w:t>0</w:t>
       </w:r>
       <w:r>
         <w:rPr>
@@ -14295,17 +15427,7 @@
           <w:sz w:val="20"/>
           <w:szCs w:val="20"/>
         </w:rPr>
-        <w:br/>
-        <w:t xml:space="preserve">        </w:t>
-      </w:r>
-      <w:r>
-        <w:rPr>
-          <w:rFonts w:ascii="Courier New" w:eastAsia="Times New Roman" w:hAnsi="Courier New" w:cs="Courier New"/>
-          <w:color w:val="CF8E6D"/>
-          <w:sz w:val="20"/>
-          <w:szCs w:val="20"/>
-        </w:rPr>
-        <w:t xml:space="preserve">int </w:t>
+        <w:t>;</w:t>
       </w:r>
       <w:r>
         <w:rPr>
@@ -14314,16 +15436,7 @@
           <w:sz w:val="20"/>
           <w:szCs w:val="20"/>
         </w:rPr>
-        <w:t xml:space="preserve">sum = </w:t>
-      </w:r>
-      <w:r>
-        <w:rPr>
-          <w:rFonts w:ascii="Courier New" w:eastAsia="Times New Roman" w:hAnsi="Courier New" w:cs="Courier New"/>
-          <w:color w:val="2AACB8"/>
-          <w:sz w:val="20"/>
-          <w:szCs w:val="20"/>
-        </w:rPr>
-        <w:t>0</w:t>
+        <w:br/>
       </w:r>
       <w:r>
         <w:rPr>
@@ -14332,16 +15445,7 @@
           <w:sz w:val="20"/>
           <w:szCs w:val="20"/>
         </w:rPr>
-        <w:t>;</w:t>
-      </w:r>
-      <w:r>
-        <w:rPr>
-          <w:rFonts w:ascii="Courier New" w:eastAsia="Times New Roman" w:hAnsi="Courier New" w:cs="Courier New"/>
-          <w:color w:val="BCBEC4"/>
-          <w:sz w:val="20"/>
-          <w:szCs w:val="20"/>
-        </w:rPr>
-        <w:br/>
+        <w:lastRenderedPageBreak/>
         <w:t xml:space="preserve">        </w:t>
       </w:r>
       <w:r>
@@ -15248,7 +16352,7 @@
                     <pic:cNvPicPr/>
                   </pic:nvPicPr>
                   <pic:blipFill>
-                    <a:blip r:embed="rId14"/>
+                    <a:blip r:embed="rId7"/>
                     <a:stretch>
                       <a:fillRect/>
                     </a:stretch>
@@ -15320,7 +16424,7 @@
                     <pic:cNvPicPr/>
                   </pic:nvPicPr>
                   <pic:blipFill>
-                    <a:blip r:embed="rId15"/>
+                    <a:blip r:embed="rId8"/>
                     <a:stretch>
                       <a:fillRect/>
                     </a:stretch>
@@ -15479,7 +16583,6 @@
           <w:sz w:val="28"/>
           <w:szCs w:val="28"/>
         </w:rPr>
-        <w:lastRenderedPageBreak/>
         <w:t>sum</w:t>
       </w:r>
       <w:r>
@@ -15605,6 +16708,7 @@
           <w:sz w:val="28"/>
           <w:szCs w:val="28"/>
         </w:rPr>
+        <w:lastRenderedPageBreak/>
         <w:t xml:space="preserve">Trả về </w:t>
       </w:r>
       <w:r>
@@ -15659,7 +16763,7 @@
                     <pic:cNvPicPr/>
                   </pic:nvPicPr>
                   <pic:blipFill>
-                    <a:blip r:embed="rId16"/>
+                    <a:blip r:embed="rId9"/>
                     <a:stretch>
                       <a:fillRect/>
                     </a:stretch>
@@ -16024,7 +17128,7 @@
                     <pic:cNvPicPr/>
                   </pic:nvPicPr>
                   <pic:blipFill>
-                    <a:blip r:embed="rId17"/>
+                    <a:blip r:embed="rId10"/>
                     <a:stretch>
                       <a:fillRect/>
                     </a:stretch>
@@ -16350,7 +17454,7 @@
                     <pic:cNvPicPr/>
                   </pic:nvPicPr>
                   <pic:blipFill>
-                    <a:blip r:embed="rId18"/>
+                    <a:blip r:embed="rId11"/>
                     <a:stretch>
                       <a:fillRect/>
                     </a:stretch>
@@ -16525,15 +17629,6 @@
           <w:szCs w:val="20"/>
         </w:rPr>
         <w:br/>
-      </w:r>
-      <w:r>
-        <w:rPr>
-          <w:rFonts w:ascii="Courier New" w:eastAsia="Times New Roman" w:hAnsi="Courier New" w:cs="Courier New"/>
-          <w:color w:val="BCBEC4"/>
-          <w:sz w:val="20"/>
-          <w:szCs w:val="20"/>
-        </w:rPr>
-        <w:lastRenderedPageBreak/>
         <w:t xml:space="preserve">    </w:t>
       </w:r>
       <w:r>
@@ -16703,6 +17798,15 @@
           <w:szCs w:val="20"/>
         </w:rPr>
         <w:br/>
+      </w:r>
+      <w:r>
+        <w:rPr>
+          <w:rFonts w:ascii="Courier New" w:eastAsia="Times New Roman" w:hAnsi="Courier New" w:cs="Courier New"/>
+          <w:color w:val="BCBEC4"/>
+          <w:sz w:val="20"/>
+          <w:szCs w:val="20"/>
+        </w:rPr>
+        <w:lastRenderedPageBreak/>
         <w:t xml:space="preserve">    }</w:t>
       </w:r>
       <w:r>
@@ -17746,7 +18850,6 @@
           <w:sz w:val="28"/>
           <w:szCs w:val="28"/>
         </w:rPr>
-        <w:lastRenderedPageBreak/>
         <w:t>sumToN(4) = 4 + sumToN(3) = 4 + 6 = 10</w:t>
       </w:r>
     </w:p>
@@ -17768,6 +18871,7 @@
           <w:sz w:val="28"/>
           <w:szCs w:val="28"/>
         </w:rPr>
+        <w:lastRenderedPageBreak/>
         <w:t>sumToN(5) = 5 + sumToN(4) = 5 + 10 = 15</w:t>
       </w:r>
     </w:p>
@@ -17915,7 +19019,7 @@
                     <pic:cNvPicPr/>
                   </pic:nvPicPr>
                   <pic:blipFill>
-                    <a:blip r:embed="rId19"/>
+                    <a:blip r:embed="rId12"/>
                     <a:stretch>
                       <a:fillRect/>
                     </a:stretch>

</xml_diff>